<commit_message>
- for RTM: need preface, protocol requirements, conclusion
</commit_message>
<xml_diff>
--- a/wifi/for_RTM_svc_implemetation_doc.docx
+++ b/wifi/for_RTM_svc_implemetation_doc.docx
@@ -174,15 +174,35 @@
       </w:r>
     </w:p>
     <w:p>
-      <w:pPr>
-        <w:rPr>
-          <w:rFonts w:asciiTheme="majorHAnsi" w:eastAsiaTheme="majorEastAsia" w:hAnsiTheme="majorHAnsi" w:cstheme="majorBidi"/>
-          <w:color w:val="17365D" w:themeColor="text2" w:themeShade="BF"/>
-          <w:spacing w:val="5"/>
-          <w:kern w:val="28"/>
-          <w:sz w:val="52"/>
-          <w:szCs w:val="52"/>
-        </w:rPr>
+      <w:r>
+        <w:t>Dans le cadre d’un travail au Groupe de Recherche ERISCS, on dirige un projet pour la RTM concernant un système de communication sécurisée entre les bus et le serveur de surveillance.</w:t>
+      </w:r>
+    </w:p>
+    <w:p>
+      <w:r>
+        <w:t xml:space="preserve">Ce document </w:t>
+      </w:r>
+      <w:r>
+        <w:t>détaille</w:t>
+      </w:r>
+      <w:r>
+        <w:t xml:space="preserve"> </w:t>
+      </w:r>
+      <w:r>
+        <w:t xml:space="preserve">une conception d’un protocole de communication </w:t>
+      </w:r>
+      <w:r>
+        <w:t xml:space="preserve">s’appelant </w:t>
+      </w:r>
+      <w:r>
+        <w:t xml:space="preserve">SVC, </w:t>
+      </w:r>
+    </w:p>
+    <w:p>
+      <w:pPr>
+        <w:spacing w:before="0" w:after="200" w:line="276" w:lineRule="auto"/>
+        <w:ind w:left="0"/>
+        <w:jc w:val="left"/>
       </w:pPr>
       <w:r>
         <w:br w:type="page"/>
@@ -191,13 +211,7 @@
     <w:sdt>
       <w:sdtPr>
         <w:rPr>
-          <w:rFonts w:asciiTheme="minorHAnsi" w:eastAsiaTheme="minorHAnsi" w:hAnsiTheme="minorHAnsi" w:cstheme="minorBidi"/>
-          <w:b w:val="0"/>
-          <w:bCs w:val="0"/>
-          <w:color w:val="auto"/>
-          <w:sz w:val="24"/>
-          <w:szCs w:val="22"/>
-          <w:lang w:val="fr-FR" w:eastAsia="en-US"/>
+          <w:rFonts w:eastAsiaTheme="minorHAnsi"/>
         </w:rPr>
         <w:id w:val="1807661023"/>
         <w:docPartObj>
@@ -207,18 +221,28 @@
       </w:sdtPr>
       <w:sdtEndPr>
         <w:rPr>
+          <w:rFonts w:asciiTheme="minorHAnsi" w:hAnsiTheme="minorHAnsi" w:cstheme="minorBidi"/>
           <w:noProof/>
+          <w:color w:val="auto"/>
+          <w:spacing w:val="0"/>
+          <w:kern w:val="0"/>
           <w:sz w:val="28"/>
+          <w:szCs w:val="22"/>
         </w:rPr>
       </w:sdtEndPr>
       <w:sdtContent>
         <w:p>
           <w:pPr>
-            <w:pStyle w:val="TOCHeading"/>
+            <w:pStyle w:val="Title"/>
           </w:pPr>
           <w:r>
-            <w:t>Contents</w:t>
+            <w:rPr>
+              <w:rFonts w:eastAsiaTheme="minorHAnsi"/>
+            </w:rPr>
+            <w:t>Table de contenu</w:t>
           </w:r>
+          <w:bookmarkStart w:id="0" w:name="_GoBack"/>
+          <w:bookmarkEnd w:id="0"/>
         </w:p>
         <w:p>
           <w:pPr>
@@ -243,7 +267,7 @@
           <w:r>
             <w:fldChar w:fldCharType="separate"/>
           </w:r>
-          <w:hyperlink w:anchor="_Toc460267659" w:history="1">
+          <w:hyperlink w:anchor="_Toc460751928" w:history="1">
             <w:r>
               <w:rPr>
                 <w:rStyle w:val="Hyperlink"/>
@@ -286,7 +310,7 @@
                 <w:noProof/>
                 <w:webHidden/>
               </w:rPr>
-              <w:instrText xml:space="preserve"> PAGEREF _Toc460267659 \h </w:instrText>
+              <w:instrText xml:space="preserve"> PAGEREF _Toc460751928 \h </w:instrText>
             </w:r>
             <w:r>
               <w:rPr>
@@ -331,7 +355,7 @@
               <w:lang w:eastAsia="fr-FR"/>
             </w:rPr>
           </w:pPr>
-          <w:hyperlink w:anchor="_Toc460267660" w:history="1">
+          <w:hyperlink w:anchor="_Toc460751929" w:history="1">
             <w:r>
               <w:rPr>
                 <w:rStyle w:val="Hyperlink"/>
@@ -374,7 +398,7 @@
                 <w:noProof/>
                 <w:webHidden/>
               </w:rPr>
-              <w:instrText xml:space="preserve"> PAGEREF _Toc460267660 \h </w:instrText>
+              <w:instrText xml:space="preserve"> PAGEREF _Toc460751929 \h </w:instrText>
             </w:r>
             <w:r>
               <w:rPr>
@@ -409,7 +433,7 @@
           <w:pPr>
             <w:pStyle w:val="TOC2"/>
             <w:tabs>
-              <w:tab w:val="left" w:pos="660"/>
+              <w:tab w:val="left" w:pos="880"/>
               <w:tab w:val="right" w:leader="dot" w:pos="9350"/>
             </w:tabs>
             <w:rPr>
@@ -419,7 +443,7 @@
               <w:lang w:eastAsia="fr-FR"/>
             </w:rPr>
           </w:pPr>
-          <w:hyperlink w:anchor="_Toc460267661" w:history="1">
+          <w:hyperlink w:anchor="_Toc460751930" w:history="1">
             <w:r>
               <w:rPr>
                 <w:rStyle w:val="Hyperlink"/>
@@ -462,7 +486,7 @@
                 <w:noProof/>
                 <w:webHidden/>
               </w:rPr>
-              <w:instrText xml:space="preserve"> PAGEREF _Toc460267661 \h </w:instrText>
+              <w:instrText xml:space="preserve"> PAGEREF _Toc460751930 \h </w:instrText>
             </w:r>
             <w:r>
               <w:rPr>
@@ -497,7 +521,7 @@
           <w:pPr>
             <w:pStyle w:val="TOC2"/>
             <w:tabs>
-              <w:tab w:val="left" w:pos="660"/>
+              <w:tab w:val="left" w:pos="880"/>
               <w:tab w:val="right" w:leader="dot" w:pos="9350"/>
             </w:tabs>
             <w:rPr>
@@ -507,7 +531,7 @@
               <w:lang w:eastAsia="fr-FR"/>
             </w:rPr>
           </w:pPr>
-          <w:hyperlink w:anchor="_Toc460267662" w:history="1">
+          <w:hyperlink w:anchor="_Toc460751931" w:history="1">
             <w:r>
               <w:rPr>
                 <w:rStyle w:val="Hyperlink"/>
@@ -550,7 +574,7 @@
                 <w:noProof/>
                 <w:webHidden/>
               </w:rPr>
-              <w:instrText xml:space="preserve"> PAGEREF _Toc460267662 \h </w:instrText>
+              <w:instrText xml:space="preserve"> PAGEREF _Toc460751931 \h </w:instrText>
             </w:r>
             <w:r>
               <w:rPr>
@@ -585,7 +609,7 @@
           <w:pPr>
             <w:pStyle w:val="TOC2"/>
             <w:tabs>
-              <w:tab w:val="left" w:pos="660"/>
+              <w:tab w:val="left" w:pos="880"/>
               <w:tab w:val="right" w:leader="dot" w:pos="9350"/>
             </w:tabs>
             <w:rPr>
@@ -595,7 +619,7 @@
               <w:lang w:eastAsia="fr-FR"/>
             </w:rPr>
           </w:pPr>
-          <w:hyperlink w:anchor="_Toc460267663" w:history="1">
+          <w:hyperlink w:anchor="_Toc460751932" w:history="1">
             <w:r>
               <w:rPr>
                 <w:rStyle w:val="Hyperlink"/>
@@ -638,7 +662,7 @@
                 <w:noProof/>
                 <w:webHidden/>
               </w:rPr>
-              <w:instrText xml:space="preserve"> PAGEREF _Toc460267663 \h </w:instrText>
+              <w:instrText xml:space="preserve"> PAGEREF _Toc460751932 \h </w:instrText>
             </w:r>
             <w:r>
               <w:rPr>
@@ -659,6 +683,94 @@
                 <w:webHidden/>
               </w:rPr>
               <w:t>7</w:t>
+            </w:r>
+            <w:r>
+              <w:rPr>
+                <w:noProof/>
+                <w:webHidden/>
+              </w:rPr>
+              <w:fldChar w:fldCharType="end"/>
+            </w:r>
+          </w:hyperlink>
+        </w:p>
+        <w:p>
+          <w:pPr>
+            <w:pStyle w:val="TOC2"/>
+            <w:tabs>
+              <w:tab w:val="left" w:pos="880"/>
+              <w:tab w:val="right" w:leader="dot" w:pos="9350"/>
+            </w:tabs>
+            <w:rPr>
+              <w:rFonts w:eastAsiaTheme="minorEastAsia"/>
+              <w:noProof/>
+              <w:sz w:val="22"/>
+              <w:lang w:eastAsia="fr-FR"/>
+            </w:rPr>
+          </w:pPr>
+          <w:hyperlink w:anchor="_Toc460751933" w:history="1">
+            <w:r>
+              <w:rPr>
+                <w:rStyle w:val="Hyperlink"/>
+                <w:noProof/>
+              </w:rPr>
+              <w:t>4.</w:t>
+            </w:r>
+            <w:r>
+              <w:rPr>
+                <w:rFonts w:eastAsiaTheme="minorEastAsia"/>
+                <w:noProof/>
+                <w:sz w:val="22"/>
+                <w:lang w:eastAsia="fr-FR"/>
+              </w:rPr>
+              <w:tab/>
+            </w:r>
+            <w:r>
+              <w:rPr>
+                <w:rStyle w:val="Hyperlink"/>
+                <w:noProof/>
+              </w:rPr>
+              <w:t>Les désavantages de la version original du SVC</w:t>
+            </w:r>
+            <w:r>
+              <w:rPr>
+                <w:noProof/>
+                <w:webHidden/>
+              </w:rPr>
+              <w:tab/>
+            </w:r>
+            <w:r>
+              <w:rPr>
+                <w:noProof/>
+                <w:webHidden/>
+              </w:rPr>
+              <w:fldChar w:fldCharType="begin"/>
+            </w:r>
+            <w:r>
+              <w:rPr>
+                <w:noProof/>
+                <w:webHidden/>
+              </w:rPr>
+              <w:instrText xml:space="preserve"> PAGEREF _Toc460751933 \h </w:instrText>
+            </w:r>
+            <w:r>
+              <w:rPr>
+                <w:noProof/>
+                <w:webHidden/>
+              </w:rPr>
+            </w:r>
+            <w:r>
+              <w:rPr>
+                <w:noProof/>
+                <w:webHidden/>
+              </w:rPr>
+              <w:fldChar w:fldCharType="separate"/>
+            </w:r>
+            <w:r>
+              <w:rPr>
+                <w:noProof/>
+                <w:webHidden/>
+              </w:rPr>
+              <w:t>8</w:t>
             </w:r>
             <w:r>
               <w:rPr>
@@ -683,7 +795,7 @@
               <w:lang w:eastAsia="fr-FR"/>
             </w:rPr>
           </w:pPr>
-          <w:hyperlink w:anchor="_Toc460267664" w:history="1">
+          <w:hyperlink w:anchor="_Toc460751934" w:history="1">
             <w:r>
               <w:rPr>
                 <w:rStyle w:val="Hyperlink"/>
@@ -726,7 +838,7 @@
                 <w:noProof/>
                 <w:webHidden/>
               </w:rPr>
-              <w:instrText xml:space="preserve"> PAGEREF _Toc460267664 \h </w:instrText>
+              <w:instrText xml:space="preserve"> PAGEREF _Toc460751934 \h </w:instrText>
             </w:r>
             <w:r>
               <w:rPr>
@@ -746,7 +858,7 @@
                 <w:noProof/>
                 <w:webHidden/>
               </w:rPr>
-              <w:t>8</w:t>
+              <w:t>9</w:t>
             </w:r>
             <w:r>
               <w:rPr>
@@ -761,7 +873,7 @@
           <w:pPr>
             <w:pStyle w:val="TOC2"/>
             <w:tabs>
-              <w:tab w:val="left" w:pos="660"/>
+              <w:tab w:val="left" w:pos="880"/>
               <w:tab w:val="right" w:leader="dot" w:pos="9350"/>
             </w:tabs>
             <w:rPr>
@@ -771,7 +883,7 @@
               <w:lang w:eastAsia="fr-FR"/>
             </w:rPr>
           </w:pPr>
-          <w:hyperlink w:anchor="_Toc460267665" w:history="1">
+          <w:hyperlink w:anchor="_Toc460751935" w:history="1">
             <w:r>
               <w:rPr>
                 <w:rStyle w:val="Hyperlink"/>
@@ -793,7 +905,7 @@
                 <w:rStyle w:val="Hyperlink"/>
                 <w:noProof/>
               </w:rPr>
-              <w:t>L’architecture de la solution</w:t>
+              <w:t>La version modifiée du SVC</w:t>
             </w:r>
             <w:r>
               <w:rPr>
@@ -814,7 +926,7 @@
                 <w:noProof/>
                 <w:webHidden/>
               </w:rPr>
-              <w:instrText xml:space="preserve"> PAGEREF _Toc460267665 \h </w:instrText>
+              <w:instrText xml:space="preserve"> PAGEREF _Toc460751935 \h </w:instrText>
             </w:r>
             <w:r>
               <w:rPr>
@@ -834,7 +946,7 @@
                 <w:noProof/>
                 <w:webHidden/>
               </w:rPr>
-              <w:t>8</w:t>
+              <w:t>9</w:t>
             </w:r>
             <w:r>
               <w:rPr>
@@ -849,7 +961,7 @@
           <w:pPr>
             <w:pStyle w:val="TOC2"/>
             <w:tabs>
-              <w:tab w:val="left" w:pos="660"/>
+              <w:tab w:val="left" w:pos="880"/>
               <w:tab w:val="right" w:leader="dot" w:pos="9350"/>
             </w:tabs>
             <w:rPr>
@@ -859,7 +971,7 @@
               <w:lang w:eastAsia="fr-FR"/>
             </w:rPr>
           </w:pPr>
-          <w:hyperlink w:anchor="_Toc460267666" w:history="1">
+          <w:hyperlink w:anchor="_Toc460751936" w:history="1">
             <w:r>
               <w:rPr>
                 <w:rStyle w:val="Hyperlink"/>
@@ -881,7 +993,7 @@
                 <w:rStyle w:val="Hyperlink"/>
                 <w:noProof/>
               </w:rPr>
-              <w:t>Les contraintes sécurisées</w:t>
+              <w:t>L’architecture service-applications</w:t>
             </w:r>
             <w:r>
               <w:rPr>
@@ -902,7 +1014,7 @@
                 <w:noProof/>
                 <w:webHidden/>
               </w:rPr>
-              <w:instrText xml:space="preserve"> PAGEREF _Toc460267666 \h </w:instrText>
+              <w:instrText xml:space="preserve"> PAGEREF _Toc460751936 \h </w:instrText>
             </w:r>
             <w:r>
               <w:rPr>
@@ -922,7 +1034,183 @@
                 <w:noProof/>
                 <w:webHidden/>
               </w:rPr>
-              <w:t>8</w:t>
+              <w:t>10</w:t>
+            </w:r>
+            <w:r>
+              <w:rPr>
+                <w:noProof/>
+                <w:webHidden/>
+              </w:rPr>
+              <w:fldChar w:fldCharType="end"/>
+            </w:r>
+          </w:hyperlink>
+        </w:p>
+        <w:p>
+          <w:pPr>
+            <w:pStyle w:val="TOC2"/>
+            <w:tabs>
+              <w:tab w:val="left" w:pos="880"/>
+              <w:tab w:val="right" w:leader="dot" w:pos="9350"/>
+            </w:tabs>
+            <w:rPr>
+              <w:rFonts w:eastAsiaTheme="minorEastAsia"/>
+              <w:noProof/>
+              <w:sz w:val="22"/>
+              <w:lang w:eastAsia="fr-FR"/>
+            </w:rPr>
+          </w:pPr>
+          <w:hyperlink w:anchor="_Toc460751937" w:history="1">
+            <w:r>
+              <w:rPr>
+                <w:rStyle w:val="Hyperlink"/>
+                <w:noProof/>
+              </w:rPr>
+              <w:t>3.</w:t>
+            </w:r>
+            <w:r>
+              <w:rPr>
+                <w:rFonts w:eastAsiaTheme="minorEastAsia"/>
+                <w:noProof/>
+                <w:sz w:val="22"/>
+                <w:lang w:eastAsia="fr-FR"/>
+              </w:rPr>
+              <w:tab/>
+            </w:r>
+            <w:r>
+              <w:rPr>
+                <w:rStyle w:val="Hyperlink"/>
+                <w:noProof/>
+              </w:rPr>
+              <w:t>La structure des trames SVC</w:t>
+            </w:r>
+            <w:r>
+              <w:rPr>
+                <w:noProof/>
+                <w:webHidden/>
+              </w:rPr>
+              <w:tab/>
+            </w:r>
+            <w:r>
+              <w:rPr>
+                <w:noProof/>
+                <w:webHidden/>
+              </w:rPr>
+              <w:fldChar w:fldCharType="begin"/>
+            </w:r>
+            <w:r>
+              <w:rPr>
+                <w:noProof/>
+                <w:webHidden/>
+              </w:rPr>
+              <w:instrText xml:space="preserve"> PAGEREF _Toc460751937 \h </w:instrText>
+            </w:r>
+            <w:r>
+              <w:rPr>
+                <w:noProof/>
+                <w:webHidden/>
+              </w:rPr>
+            </w:r>
+            <w:r>
+              <w:rPr>
+                <w:noProof/>
+                <w:webHidden/>
+              </w:rPr>
+              <w:fldChar w:fldCharType="separate"/>
+            </w:r>
+            <w:r>
+              <w:rPr>
+                <w:noProof/>
+                <w:webHidden/>
+              </w:rPr>
+              <w:t>12</w:t>
+            </w:r>
+            <w:r>
+              <w:rPr>
+                <w:noProof/>
+                <w:webHidden/>
+              </w:rPr>
+              <w:fldChar w:fldCharType="end"/>
+            </w:r>
+          </w:hyperlink>
+        </w:p>
+        <w:p>
+          <w:pPr>
+            <w:pStyle w:val="TOC2"/>
+            <w:tabs>
+              <w:tab w:val="left" w:pos="880"/>
+              <w:tab w:val="right" w:leader="dot" w:pos="9350"/>
+            </w:tabs>
+            <w:rPr>
+              <w:rFonts w:eastAsiaTheme="minorEastAsia"/>
+              <w:noProof/>
+              <w:sz w:val="22"/>
+              <w:lang w:eastAsia="fr-FR"/>
+            </w:rPr>
+          </w:pPr>
+          <w:hyperlink w:anchor="_Toc460751938" w:history="1">
+            <w:r>
+              <w:rPr>
+                <w:rStyle w:val="Hyperlink"/>
+                <w:noProof/>
+              </w:rPr>
+              <w:t>4.</w:t>
+            </w:r>
+            <w:r>
+              <w:rPr>
+                <w:rFonts w:eastAsiaTheme="minorEastAsia"/>
+                <w:noProof/>
+                <w:sz w:val="22"/>
+                <w:lang w:eastAsia="fr-FR"/>
+              </w:rPr>
+              <w:tab/>
+            </w:r>
+            <w:r>
+              <w:rPr>
+                <w:rStyle w:val="Hyperlink"/>
+                <w:noProof/>
+              </w:rPr>
+              <w:t>Le détail d’un processus d’initiation de connexion</w:t>
+            </w:r>
+            <w:r>
+              <w:rPr>
+                <w:noProof/>
+                <w:webHidden/>
+              </w:rPr>
+              <w:tab/>
+            </w:r>
+            <w:r>
+              <w:rPr>
+                <w:noProof/>
+                <w:webHidden/>
+              </w:rPr>
+              <w:fldChar w:fldCharType="begin"/>
+            </w:r>
+            <w:r>
+              <w:rPr>
+                <w:noProof/>
+                <w:webHidden/>
+              </w:rPr>
+              <w:instrText xml:space="preserve"> PAGEREF _Toc460751938 \h </w:instrText>
+            </w:r>
+            <w:r>
+              <w:rPr>
+                <w:noProof/>
+                <w:webHidden/>
+              </w:rPr>
+            </w:r>
+            <w:r>
+              <w:rPr>
+                <w:noProof/>
+                <w:webHidden/>
+              </w:rPr>
+              <w:fldChar w:fldCharType="separate"/>
+            </w:r>
+            <w:r>
+              <w:rPr>
+                <w:noProof/>
+                <w:webHidden/>
+              </w:rPr>
+              <w:t>14</w:t>
             </w:r>
             <w:r>
               <w:rPr>
@@ -964,12 +1252,12 @@
       <w:pPr>
         <w:pStyle w:val="Heading1"/>
       </w:pPr>
-      <w:bookmarkStart w:id="0" w:name="_Toc460267659"/>
+      <w:bookmarkStart w:id="1" w:name="_Toc460751928"/>
       <w:r>
         <w:lastRenderedPageBreak/>
         <w:t>Problématique</w:t>
       </w:r>
-      <w:bookmarkEnd w:id="0"/>
+      <w:bookmarkEnd w:id="1"/>
     </w:p>
     <w:p>
       <w:r>
@@ -1098,18 +1386,18 @@
       <w:pPr>
         <w:pStyle w:val="Heading1"/>
       </w:pPr>
-      <w:bookmarkStart w:id="1" w:name="_Toc460267660"/>
+      <w:bookmarkStart w:id="2" w:name="_Toc460751929"/>
       <w:r>
         <w:lastRenderedPageBreak/>
         <w:t>Analyse</w:t>
       </w:r>
-      <w:bookmarkEnd w:id="1"/>
+      <w:bookmarkEnd w:id="2"/>
     </w:p>
     <w:p>
       <w:pPr>
         <w:pStyle w:val="Heading2"/>
       </w:pPr>
-      <w:bookmarkStart w:id="2" w:name="_Toc460267661"/>
+      <w:bookmarkStart w:id="3" w:name="_Toc460751930"/>
       <w:r>
         <w:t xml:space="preserve">La nature </w:t>
       </w:r>
@@ -1119,7 +1407,7 @@
       <w:r>
         <w:t xml:space="preserve"> entre les bus et le serveur</w:t>
       </w:r>
-      <w:bookmarkEnd w:id="2"/>
+      <w:bookmarkEnd w:id="3"/>
     </w:p>
     <w:p>
       <w:r>
@@ -1156,13 +1444,7 @@
         <w:rPr>
           <w:b/>
         </w:rPr>
-        <w:t xml:space="preserve"> </w:t>
-      </w:r>
-      <w:r>
-        <w:rPr>
-          <w:b/>
-        </w:rPr>
-        <w:t>rapide</w:t>
+        <w:t xml:space="preserve"> rapide</w:t>
       </w:r>
       <w:r>
         <w:t> </w:t>
@@ -1240,7 +1522,13 @@
         <w:t xml:space="preserve"> : </w:t>
       </w:r>
       <w:r>
-        <w:t>les données cueillies pendant les trajets du bus, concernant le statut de tous les équipements</w:t>
+        <w:t xml:space="preserve">les données </w:t>
+      </w:r>
+      <w:r>
+        <w:t>récoltées</w:t>
+      </w:r>
+      <w:r>
+        <w:t xml:space="preserve"> pendant les trajets du bus, concernant le statut de tous les équipements</w:t>
       </w:r>
       <w:r>
         <w:t>, la position cartographique du véhicule et les points d’accès,</w:t>
@@ -1412,12 +1700,12 @@
       <w:pPr>
         <w:pStyle w:val="Heading2"/>
       </w:pPr>
-      <w:bookmarkStart w:id="3" w:name="_Toc460267662"/>
+      <w:bookmarkStart w:id="4" w:name="_Toc460751931"/>
       <w:r>
         <w:lastRenderedPageBreak/>
         <w:t>Les exigences d’un protocole de communication spécifique</w:t>
       </w:r>
-      <w:bookmarkEnd w:id="3"/>
+      <w:bookmarkEnd w:id="4"/>
     </w:p>
     <w:p>
       <w:pPr>
@@ -1435,12 +1723,12 @@
       <w:pPr>
         <w:pStyle w:val="Heading2"/>
       </w:pPr>
-      <w:bookmarkStart w:id="4" w:name="_Toc460267663"/>
+      <w:bookmarkStart w:id="5" w:name="_Toc460751932"/>
       <w:r>
         <w:lastRenderedPageBreak/>
         <w:t>Les solutions existants et la motivation d’un nouveau protocole</w:t>
       </w:r>
-      <w:bookmarkEnd w:id="4"/>
+      <w:bookmarkEnd w:id="5"/>
     </w:p>
     <w:p>
       <w:r>
@@ -1507,8 +1795,13 @@
         <w:t>D’ailleurs, c</w:t>
       </w:r>
       <w:r>
-        <w:t>omme indiqué dans la recherche de G. Risterucci</w:t>
-      </w:r>
+        <w:t xml:space="preserve">omme indiqué dans la recherche de G. </w:t>
+      </w:r>
+      <w:proofErr w:type="spellStart"/>
+      <w:r>
+        <w:t>Risterucci</w:t>
+      </w:r>
+      <w:proofErr w:type="spellEnd"/>
       <w:r>
         <w:t xml:space="preserve"> et al. </w:t>
       </w:r>
@@ -1600,13 +1893,14 @@
       <w:pPr>
         <w:pStyle w:val="Heading2"/>
       </w:pPr>
+      <w:bookmarkStart w:id="6" w:name="_Toc460751933"/>
       <w:r>
         <w:lastRenderedPageBreak/>
         <w:t>Les désavantages de la version original du SVC</w:t>
       </w:r>
-    </w:p>
-    <w:p>
-      <w:bookmarkStart w:id="5" w:name="_Toc460267665"/>
+      <w:bookmarkEnd w:id="6"/>
+    </w:p>
+    <w:p>
       <w:r>
         <w:t>On</w:t>
       </w:r>
@@ -1735,19 +2029,7 @@
         <w:t>E</w:t>
       </w:r>
       <w:r>
-        <w:t xml:space="preserve">change de messages dans </w:t>
-      </w:r>
-      <w:r>
-        <w:t xml:space="preserve">la </w:t>
-      </w:r>
-      <w:r>
-        <w:t>version original</w:t>
-      </w:r>
-      <w:r>
-        <w:t>e</w:t>
-      </w:r>
-      <w:r>
-        <w:t xml:space="preserve"> du SVC</w:t>
+        <w:t>change de messages dans la version originale du SVC</w:t>
       </w:r>
     </w:p>
     <w:p/>
@@ -1765,10 +2047,12 @@
       <w:pPr>
         <w:pStyle w:val="Heading1"/>
       </w:pPr>
+      <w:bookmarkStart w:id="7" w:name="_Toc460751934"/>
       <w:r>
         <w:lastRenderedPageBreak/>
         <w:t>Solution</w:t>
       </w:r>
+      <w:bookmarkEnd w:id="7"/>
     </w:p>
     <w:p>
       <w:pPr>
@@ -1778,9 +2062,11 @@
           <w:numId w:val="13"/>
         </w:numPr>
       </w:pPr>
+      <w:bookmarkStart w:id="8" w:name="_Toc460751935"/>
       <w:r>
         <w:t>La version modifiée du SVC</w:t>
       </w:r>
+      <w:bookmarkEnd w:id="8"/>
     </w:p>
     <w:p>
       <w:r>
@@ -1856,9 +2142,19 @@
       <w:r>
         <w:t>« </w:t>
       </w:r>
-      <w:r>
-        <w:t>unknown key-share</w:t>
-      </w:r>
+      <w:proofErr w:type="spellStart"/>
+      <w:r>
+        <w:t>unknown</w:t>
+      </w:r>
+      <w:proofErr w:type="spellEnd"/>
+      <w:r>
+        <w:t xml:space="preserve"> </w:t>
+      </w:r>
+      <w:proofErr w:type="spellStart"/>
+      <w:r>
+        <w:t>key-share</w:t>
+      </w:r>
+      <w:proofErr w:type="spellEnd"/>
       <w:r>
         <w:t> »</w:t>
       </w:r>
@@ -1929,28 +2225,7 @@
         <w:pStyle w:val="Subtitle"/>
       </w:pPr>
       <w:r>
-        <w:t>Figure 3.2</w:t>
-      </w:r>
-      <w:r>
-        <w:t xml:space="preserve"> – </w:t>
-      </w:r>
-      <w:r>
-        <w:t>E</w:t>
-      </w:r>
-      <w:r>
-        <w:t xml:space="preserve">change de messages dans </w:t>
-      </w:r>
-      <w:r>
-        <w:t xml:space="preserve">la </w:t>
-      </w:r>
-      <w:r>
-        <w:t xml:space="preserve">version </w:t>
-      </w:r>
-      <w:r>
-        <w:t>modifiée</w:t>
-      </w:r>
-      <w:r>
-        <w:t xml:space="preserve"> du SVC</w:t>
+        <w:t>Figure 3.2 – Echange de messages dans la version modifiée du SVC</w:t>
       </w:r>
     </w:p>
     <w:p>
@@ -2009,6 +2284,7 @@
           <w:numId w:val="10"/>
         </w:numPr>
       </w:pPr>
+      <w:bookmarkStart w:id="9" w:name="_Toc460751936"/>
       <w:r>
         <w:t>L’</w:t>
       </w:r>
@@ -2018,13 +2294,13 @@
       <w:r>
         <w:t xml:space="preserve"> </w:t>
       </w:r>
-      <w:bookmarkEnd w:id="5"/>
       <w:r>
         <w:t>service-</w:t>
       </w:r>
       <w:r>
         <w:t>applications</w:t>
       </w:r>
+      <w:bookmarkEnd w:id="9"/>
     </w:p>
     <w:p>
       <w:r>
@@ -2069,7 +2345,19 @@
         <w:t xml:space="preserve"> », qui </w:t>
       </w:r>
       <w:r>
-        <w:t xml:space="preserve">est en charge de l’authentification et la communication de données, avec une seule instance de la couche « service », qui s’occupe du chiffrement et la négociation. </w:t>
+        <w:t>est en charge de l’authentification et la communication de données, avec une seule instance de la couche « </w:t>
+      </w:r>
+      <w:r>
+        <w:t>daemon</w:t>
+      </w:r>
+      <w:r>
+        <w:t> », qui s’occupe</w:t>
+      </w:r>
+      <w:r>
+        <w:t xml:space="preserve"> des services de chiffrement et de</w:t>
+      </w:r>
+      <w:r>
+        <w:t xml:space="preserve"> négociation. </w:t>
       </w:r>
       <w:r>
         <w:t>Comme ça, on remédie tout de suite les problèmes posés :</w:t>
@@ -2092,17 +2380,37 @@
         </w:rPr>
       </w:pPr>
       <w:r>
-        <w:t xml:space="preserve">Le service manage toutes les connexions depuis et vers des hôtes. Quand une nouvelle connexion vers une même hôte est détectée, on profite </w:t>
+        <w:t>Le</w:t>
+      </w:r>
+      <w:r>
+        <w:t>s</w:t>
+      </w:r>
+      <w:r>
+        <w:t xml:space="preserve"> service</w:t>
+      </w:r>
+      <w:r>
+        <w:t>s</w:t>
+      </w:r>
+      <w:r>
+        <w:t xml:space="preserve"> manage</w:t>
+      </w:r>
+      <w:r>
+        <w:t>nt</w:t>
+      </w:r>
+      <w:r>
+        <w:t xml:space="preserve"> toutes les connexions depuis et vers des hôtes. Quand une nouvelle connexion vers une même hôte est détectée, on </w:t>
+      </w:r>
+      <w:r>
+        <w:t xml:space="preserve">utilise le service correspondant pour </w:t>
+      </w:r>
+      <w:r>
+        <w:t xml:space="preserve">profite </w:t>
       </w:r>
       <w:r>
         <w:t>d’</w:t>
       </w:r>
       <w:r>
-        <w:t xml:space="preserve">un canal déjà sécurisé pour la </w:t>
-      </w:r>
-      <w:bookmarkStart w:id="6" w:name="_Toc460267666"/>
-      <w:r>
-        <w:t>négociation, laisse passer les échanges de clés.</w:t>
+        <w:t>un canal déjà sécurisé, laisse passer les échanges de clés.</w:t>
       </w:r>
     </w:p>
     <w:p>
@@ -2122,9 +2430,16 @@
         </w:rPr>
       </w:pPr>
       <w:r>
-        <w:t>La mise à jour se fait en simplement replaçant et redémarrant l’instance du service. Toutes les applications restent intouchées.</w:t>
-      </w:r>
-    </w:p>
+        <w:t xml:space="preserve">La mise à jour se fait en simplement replaçant et redémarrant l’instance du </w:t>
+      </w:r>
+      <w:r>
+        <w:t>daemon</w:t>
+      </w:r>
+      <w:r>
+        <w:t>. Toutes les applications restent intouchées.</w:t>
+      </w:r>
+    </w:p>
+    <w:p/>
     <w:p>
       <w:pPr>
         <w:spacing w:before="0" w:after="200" w:line="276" w:lineRule="auto"/>
@@ -2163,7 +2478,7 @@
           <w:lang w:eastAsia="fr-FR"/>
         </w:rPr>
         <w:drawing>
-          <wp:inline distT="0" distB="0" distL="0" distR="0">
+          <wp:inline distT="0" distB="0" distL="0" distR="0" wp14:anchorId="530125B4" wp14:editId="6E104534">
             <wp:extent cx="6200078" cy="3816757"/>
             <wp:effectExtent l="0" t="0" r="0" b="0"/>
             <wp:docPr id="5" name="Picture 5"/>
@@ -2208,15 +2523,25 @@
     <w:p>
       <w:pPr>
         <w:pStyle w:val="Subtitle"/>
+      </w:pPr>
+      <w:r>
+        <w:t>Figure 3.3 – L’architecture service-application</w:t>
+      </w:r>
+      <w:r>
+        <w:t>s</w:t>
+      </w:r>
+      <w:r>
+        <w:t xml:space="preserve"> du SVC</w:t>
+      </w:r>
+    </w:p>
+    <w:p>
+      <w:pPr>
         <w:rPr>
           <w:color w:val="4F81BD" w:themeColor="accent1"/>
           <w:szCs w:val="26"/>
         </w:rPr>
       </w:pPr>
       <w:r>
-        <w:t>Figure 3.3 – L’architecture service-application du SVC</w:t>
-      </w:r>
-      <w:r>
         <w:br w:type="page"/>
       </w:r>
     </w:p>
@@ -2224,10 +2549,567 @@
       <w:pPr>
         <w:pStyle w:val="Heading2"/>
       </w:pPr>
-      <w:bookmarkStart w:id="7" w:name="_GoBack"/>
-      <w:bookmarkEnd w:id="7"/>
+      <w:bookmarkStart w:id="10" w:name="_Toc460751937"/>
       <w:r>
         <w:lastRenderedPageBreak/>
+        <w:t>La structure des trames SVC</w:t>
+      </w:r>
+      <w:bookmarkEnd w:id="10"/>
+    </w:p>
+    <w:p>
+      <w:r>
+        <w:t>Une trame SVC est encapsulée dans la partie de données d’une trame UDP.</w:t>
+      </w:r>
+      <w:r>
+        <w:t xml:space="preserve"> Il y a deux types de trames SVC : les trames de commandes servent à établir et gérer la connexion, les trames de données quant à elles contiennent les données chiffrées des applications. Une trame du type « données » est toujours chiffrée. Le format de données dans ce type de trame est géré par l’application.</w:t>
+      </w:r>
+    </w:p>
+    <w:p>
+      <w:r>
+        <w:t>Quel que soit le type de trame, toutes les trames SVC commencent par :</w:t>
+      </w:r>
+    </w:p>
+    <w:p>
+      <w:pPr>
+        <w:pStyle w:val="ListParagraph"/>
+        <w:numPr>
+          <w:ilvl w:val="0"/>
+          <w:numId w:val="11"/>
+        </w:numPr>
+        <w:contextualSpacing w:val="0"/>
+      </w:pPr>
+      <w:r>
+        <w:rPr>
+          <w:b/>
+        </w:rPr>
+        <w:t>Identité de session</w:t>
+      </w:r>
+      <w:r>
+        <w:t> </w:t>
+      </w:r>
+      <w:r>
+        <w:t>– 4 octets</w:t>
+      </w:r>
+      <w:r>
+        <w:t>: identité unique de la session. Une session est une connexion établi</w:t>
+      </w:r>
+      <w:r>
+        <w:t>e entre deux services (ou bien deux hôtes), qui partage les m</w:t>
+      </w:r>
+      <w:r>
+        <w:t xml:space="preserve">êmes paramètres de chiffrement </w:t>
+      </w:r>
+      <w:r>
+        <w:t>avec tous les chemins de connexion.</w:t>
+      </w:r>
+    </w:p>
+    <w:p>
+      <w:pPr>
+        <w:pStyle w:val="ListParagraph"/>
+        <w:numPr>
+          <w:ilvl w:val="0"/>
+          <w:numId w:val="11"/>
+        </w:numPr>
+        <w:contextualSpacing w:val="0"/>
+      </w:pPr>
+      <w:r>
+        <w:rPr>
+          <w:b/>
+        </w:rPr>
+        <w:t>Identité d’extrémité</w:t>
+      </w:r>
+      <w:r>
+        <w:t xml:space="preserve"> – 8 octets</w:t>
+      </w:r>
+      <w:r>
+        <w:t xml:space="preserve"> : identité d’une extrémité de connexion. Un service </w:t>
+      </w:r>
+      <w:smartTag w:uri="urn:schemas-microsoft-com:office:smarttags" w:element="stockticker">
+        <w:r>
+          <w:t>SVC</w:t>
+        </w:r>
+      </w:smartTag>
+      <w:r>
+        <w:t xml:space="preserve"> utilise </w:t>
+      </w:r>
+      <w:r>
+        <w:t>cette identité</w:t>
+      </w:r>
+      <w:r>
+        <w:t xml:space="preserve"> pour distinguer les paquets viennent d’une même hôte. Un chemin</w:t>
+      </w:r>
+      <w:r>
+        <w:t xml:space="preserve"> de connexion est ce qui connecte 2 extrémités de communication</w:t>
+      </w:r>
+      <w:r>
+        <w:t>, et ces extrémités partagent une identité identique</w:t>
+      </w:r>
+      <w:r>
+        <w:t>.</w:t>
+      </w:r>
+    </w:p>
+    <w:p>
+      <w:r>
+        <w:t>L’utilisation de l’identité de session et d’extrémité permet la reprise rapide de connexion en cas de reconnexion.</w:t>
+      </w:r>
+    </w:p>
+    <w:p>
+      <w:r>
+        <w:t>Après l</w:t>
+      </w:r>
+      <w:r>
+        <w:t>’identité de session</w:t>
+      </w:r>
+      <w:r>
+        <w:t xml:space="preserve"> et </w:t>
+      </w:r>
+      <w:r>
+        <w:t>d’extrémité</w:t>
+      </w:r>
+      <w:r>
+        <w:t>,</w:t>
+      </w:r>
+      <w:r>
+        <w:t xml:space="preserve"> succède</w:t>
+      </w:r>
+      <w:r>
+        <w:t xml:space="preserve"> </w:t>
+      </w:r>
+      <w:r>
+        <w:t xml:space="preserve">un octet qui détermine le type de la trame et contient </w:t>
+      </w:r>
+      <w:r>
+        <w:t>des</w:t>
+      </w:r>
+      <w:r>
+        <w:t xml:space="preserve"> paramètres pour la gestion de données.</w:t>
+      </w:r>
+    </w:p>
+    <w:p>
+      <w:pPr>
+        <w:pStyle w:val="ListParagraph"/>
+        <w:numPr>
+          <w:ilvl w:val="0"/>
+          <w:numId w:val="11"/>
+        </w:numPr>
+      </w:pPr>
+      <w:r>
+        <w:t>D</w:t>
+      </w:r>
+      <w:r>
+        <w:t>onnées/commande: 7th bit</w:t>
+      </w:r>
+      <w:r>
+        <w:t xml:space="preserve">, égale 1 si la trame est du type commande, 0 </w:t>
+      </w:r>
+      <w:r>
+        <w:t>si la trame contient des données</w:t>
+      </w:r>
+    </w:p>
+    <w:p>
+      <w:pPr>
+        <w:pStyle w:val="ListParagraph"/>
+        <w:numPr>
+          <w:ilvl w:val="0"/>
+          <w:numId w:val="11"/>
+        </w:numPr>
+      </w:pPr>
+      <w:r>
+        <w:t>R</w:t>
+      </w:r>
+      <w:r>
+        <w:t xml:space="preserve">éponse </w:t>
+      </w:r>
+      <w:r>
+        <w:t>depuis</w:t>
+      </w:r>
+      <w:r>
+        <w:t xml:space="preserve"> daemon: 6th bit</w:t>
+      </w:r>
+      <w:r>
+        <w:t>, égale 1 si la trame reçue est u</w:t>
+      </w:r>
+      <w:r>
+        <w:t>ne notification du daemon local</w:t>
+      </w:r>
+    </w:p>
+    <w:p>
+      <w:pPr>
+        <w:pStyle w:val="ListParagraph"/>
+        <w:numPr>
+          <w:ilvl w:val="0"/>
+          <w:numId w:val="11"/>
+        </w:numPr>
+      </w:pPr>
+      <w:r>
+        <w:t>5</w:t>
+      </w:r>
+      <w:r>
+        <w:rPr>
+          <w:vertAlign w:val="superscript"/>
+        </w:rPr>
+        <w:t>th</w:t>
+      </w:r>
+      <w:r>
+        <w:t xml:space="preserve"> et 4</w:t>
+      </w:r>
+      <w:r>
+        <w:rPr>
+          <w:vertAlign w:val="superscript"/>
+        </w:rPr>
+        <w:t>th</w:t>
+      </w:r>
+      <w:r>
+        <w:t xml:space="preserve"> bit</w:t>
+      </w:r>
+      <w:r>
+        <w:t>s</w:t>
+      </w:r>
+      <w:r>
+        <w:t> : pas d’usage pour le moment</w:t>
+      </w:r>
+    </w:p>
+    <w:p>
+      <w:pPr>
+        <w:pStyle w:val="ListParagraph"/>
+        <w:numPr>
+          <w:ilvl w:val="0"/>
+          <w:numId w:val="11"/>
+        </w:numPr>
+      </w:pPr>
+      <w:r>
+        <w:t>Chiffré</w:t>
+      </w:r>
+      <w:r>
+        <w:t>: 3</w:t>
+      </w:r>
+      <w:r>
+        <w:rPr>
+          <w:vertAlign w:val="superscript"/>
+        </w:rPr>
+        <w:t>th</w:t>
+      </w:r>
+      <w:r>
+        <w:t xml:space="preserve"> bit</w:t>
+      </w:r>
+      <w:r>
+        <w:t xml:space="preserve">, égale 1 si la </w:t>
+      </w:r>
+      <w:r>
+        <w:t xml:space="preserve">partie de données de la </w:t>
+      </w:r>
+      <w:r>
+        <w:t xml:space="preserve">trame </w:t>
+      </w:r>
+      <w:r>
+        <w:t>est chiffrée</w:t>
+      </w:r>
+    </w:p>
+    <w:p>
+      <w:pPr>
+        <w:pStyle w:val="ListParagraph"/>
+        <w:numPr>
+          <w:ilvl w:val="0"/>
+          <w:numId w:val="11"/>
+        </w:numPr>
+      </w:pPr>
+      <w:r>
+        <w:t>TCP utilisé: 2</w:t>
+      </w:r>
+      <w:r>
+        <w:rPr>
+          <w:vertAlign w:val="superscript"/>
+        </w:rPr>
+        <w:t>nd</w:t>
+      </w:r>
+      <w:r>
+        <w:t xml:space="preserve"> bit, égale 1 si cette trame requit une garantie de livraison, à lire et assurer par la couche de transport</w:t>
+      </w:r>
+    </w:p>
+    <w:p>
+      <w:pPr>
+        <w:pStyle w:val="ListParagraph"/>
+        <w:numPr>
+          <w:ilvl w:val="0"/>
+          <w:numId w:val="11"/>
+        </w:numPr>
+      </w:pPr>
+      <w:r>
+        <w:t xml:space="preserve">Priorité : </w:t>
+      </w:r>
+      <w:r>
+        <w:t>1</w:t>
+      </w:r>
+      <w:r>
+        <w:rPr>
+          <w:vertAlign w:val="superscript"/>
+        </w:rPr>
+        <w:t>er</w:t>
+      </w:r>
+      <w:r>
+        <w:t xml:space="preserve"> et 0</w:t>
+      </w:r>
+      <w:r>
+        <w:rPr>
+          <w:vertAlign w:val="superscript"/>
+        </w:rPr>
+        <w:t>th</w:t>
+      </w:r>
+      <w:r>
+        <w:t xml:space="preserve"> bits, la priorité est parmi URGENT, HIGH, NORMAL, LOW, qui </w:t>
+      </w:r>
+      <w:r>
+        <w:t xml:space="preserve">sera traitée par la couche transport </w:t>
+      </w:r>
+    </w:p>
+    <w:p/>
+    <w:p>
+      <w:r>
+        <w:lastRenderedPageBreak/>
+        <w:t>Une visualisation d’une trame SVC est démontré comme ci-dessous :</w:t>
+      </w:r>
+    </w:p>
+    <w:p>
+      <w:r>
+        <w:rPr>
+          <w:noProof/>
+          <w:lang w:eastAsia="fr-FR"/>
+        </w:rPr>
+        <w:drawing>
+          <wp:inline distT="0" distB="0" distL="0" distR="0" wp14:anchorId="013BBB6E" wp14:editId="6B920ED9">
+            <wp:extent cx="5242778" cy="1168689"/>
+            <wp:effectExtent l="0" t="0" r="0" b="0"/>
+            <wp:docPr id="6" name="Picture 6"/>
+            <wp:cNvGraphicFramePr>
+              <a:graphicFrameLocks xmlns:a="http://schemas.openxmlformats.org/drawingml/2006/main" noChangeAspect="1"/>
+            </wp:cNvGraphicFramePr>
+            <a:graphic xmlns:a="http://schemas.openxmlformats.org/drawingml/2006/main">
+              <a:graphicData uri="http://schemas.openxmlformats.org/drawingml/2006/picture">
+                <pic:pic xmlns:pic="http://schemas.openxmlformats.org/drawingml/2006/picture">
+                  <pic:nvPicPr>
+                    <pic:cNvPr id="0" name="01.png"/>
+                    <pic:cNvPicPr/>
+                  </pic:nvPicPr>
+                  <pic:blipFill>
+                    <a:blip r:embed="rId14">
+                      <a:extLst>
+                        <a:ext uri="{28A0092B-C50C-407E-A947-70E740481C1C}">
+                          <a14:useLocalDpi xmlns:a14="http://schemas.microsoft.com/office/drawing/2010/main" val="0"/>
+                        </a:ext>
+                      </a:extLst>
+                    </a:blip>
+                    <a:stretch>
+                      <a:fillRect/>
+                    </a:stretch>
+                  </pic:blipFill>
+                  <pic:spPr>
+                    <a:xfrm>
+                      <a:off x="0" y="0"/>
+                      <a:ext cx="5242778" cy="1168689"/>
+                    </a:xfrm>
+                    <a:prstGeom prst="rect">
+                      <a:avLst/>
+                    </a:prstGeom>
+                  </pic:spPr>
+                </pic:pic>
+              </a:graphicData>
+            </a:graphic>
+          </wp:inline>
+        </w:drawing>
+      </w:r>
+    </w:p>
+    <w:p>
+      <w:pPr>
+        <w:pStyle w:val="Subtitle"/>
+      </w:pPr>
+      <w:r>
+        <w:t>Figure 3.4 – L</w:t>
+      </w:r>
+      <w:r>
+        <w:t>a structure générale d’une trame SVC</w:t>
+      </w:r>
+    </w:p>
+    <w:p>
+      <w:r>
+        <w:t>Une trame de données du SVC contient, après l’entête, 4 octets de la longueur de la charge utile de données, suivie par la charge elle-même</w:t>
+      </w:r>
+      <w:r>
+        <w:t xml:space="preserve"> et le </w:t>
+      </w:r>
+      <w:r>
+        <w:t>HMAC</w:t>
+      </w:r>
+      <w:r>
+        <w:t xml:space="preserve"> (l’algorithme et la longueur du HMAC dépend de la version du SVC)</w:t>
+      </w:r>
+      <w:r>
+        <w:t>.</w:t>
+      </w:r>
+      <w:r>
+        <w:t xml:space="preserve"> Une trame de données doit être toujours chiffrée.</w:t>
+      </w:r>
+    </w:p>
+    <w:p>
+      <w:pPr>
+        <w:pStyle w:val="Subtitle"/>
+      </w:pPr>
+      <w:r>
+        <w:rPr>
+          <w:noProof/>
+          <w:lang w:eastAsia="fr-FR"/>
+        </w:rPr>
+        <w:drawing>
+          <wp:inline distT="0" distB="0" distL="0" distR="0" wp14:anchorId="5D509B42" wp14:editId="78612517">
+            <wp:extent cx="5943600" cy="812124"/>
+            <wp:effectExtent l="0" t="0" r="0" b="7620"/>
+            <wp:docPr id="7" name="Picture 7"/>
+            <wp:cNvGraphicFramePr>
+              <a:graphicFrameLocks xmlns:a="http://schemas.openxmlformats.org/drawingml/2006/main" noChangeAspect="1"/>
+            </wp:cNvGraphicFramePr>
+            <a:graphic xmlns:a="http://schemas.openxmlformats.org/drawingml/2006/main">
+              <a:graphicData uri="http://schemas.openxmlformats.org/drawingml/2006/picture">
+                <pic:pic xmlns:pic="http://schemas.openxmlformats.org/drawingml/2006/picture">
+                  <pic:nvPicPr>
+                    <pic:cNvPr id="0" name="52.png"/>
+                    <pic:cNvPicPr/>
+                  </pic:nvPicPr>
+                  <pic:blipFill>
+                    <a:blip r:embed="rId15">
+                      <a:extLst>
+                        <a:ext uri="{28A0092B-C50C-407E-A947-70E740481C1C}">
+                          <a14:useLocalDpi xmlns:a14="http://schemas.microsoft.com/office/drawing/2010/main" val="0"/>
+                        </a:ext>
+                      </a:extLst>
+                    </a:blip>
+                    <a:stretch>
+                      <a:fillRect/>
+                    </a:stretch>
+                  </pic:blipFill>
+                  <pic:spPr>
+                    <a:xfrm>
+                      <a:off x="0" y="0"/>
+                      <a:ext cx="5943600" cy="812124"/>
+                    </a:xfrm>
+                    <a:prstGeom prst="rect">
+                      <a:avLst/>
+                    </a:prstGeom>
+                  </pic:spPr>
+                </pic:pic>
+              </a:graphicData>
+            </a:graphic>
+          </wp:inline>
+        </w:drawing>
+      </w:r>
+      <w:r>
+        <w:t>Figure 3.</w:t>
+      </w:r>
+      <w:r>
+        <w:t>5</w:t>
+      </w:r>
+      <w:r>
+        <w:t xml:space="preserve"> – Une</w:t>
+      </w:r>
+      <w:r>
+        <w:t xml:space="preserve"> trame de données du SVC</w:t>
+      </w:r>
+    </w:p>
+    <w:p>
+      <w:r>
+        <w:t>Une trame de commande du SVC commence par l’identité de commande (CID), suivie par le nombre de paramètres (PRC). Le reste est la partie des paramètres,</w:t>
+      </w:r>
+      <w:r>
+        <w:t xml:space="preserve"> dans laquelle </w:t>
+      </w:r>
+      <w:r>
+        <w:t xml:space="preserve">chaque paramètre est précédé par 2 octets de longueur. </w:t>
+      </w:r>
+      <w:r>
+        <w:t xml:space="preserve">Sauf les commandes d’initialisation de connexion qui ne sont pas chiffrées, toutes les commandes restant sont chiffrées, </w:t>
+      </w:r>
+      <w:r>
+        <w:t>et se terminent par un HMAC.</w:t>
+      </w:r>
+    </w:p>
+    <w:p>
+      <w:r>
+        <w:rPr>
+          <w:noProof/>
+          <w:lang w:eastAsia="fr-FR"/>
+        </w:rPr>
+        <w:drawing>
+          <wp:inline distT="0" distB="0" distL="0" distR="0" wp14:anchorId="41D8D5B2" wp14:editId="368AEEB2">
+            <wp:extent cx="5943600" cy="967105"/>
+            <wp:effectExtent l="0" t="0" r="0" b="4445"/>
+            <wp:docPr id="8" name="Picture 8"/>
+            <wp:cNvGraphicFramePr>
+              <a:graphicFrameLocks xmlns:a="http://schemas.openxmlformats.org/drawingml/2006/main" noChangeAspect="1"/>
+            </wp:cNvGraphicFramePr>
+            <a:graphic xmlns:a="http://schemas.openxmlformats.org/drawingml/2006/main">
+              <a:graphicData uri="http://schemas.openxmlformats.org/drawingml/2006/picture">
+                <pic:pic xmlns:pic="http://schemas.openxmlformats.org/drawingml/2006/picture">
+                  <pic:nvPicPr>
+                    <pic:cNvPr id="0" name="06.png"/>
+                    <pic:cNvPicPr/>
+                  </pic:nvPicPr>
+                  <pic:blipFill>
+                    <a:blip r:embed="rId16">
+                      <a:extLst>
+                        <a:ext uri="{28A0092B-C50C-407E-A947-70E740481C1C}">
+                          <a14:useLocalDpi xmlns:a14="http://schemas.microsoft.com/office/drawing/2010/main" val="0"/>
+                        </a:ext>
+                      </a:extLst>
+                    </a:blip>
+                    <a:stretch>
+                      <a:fillRect/>
+                    </a:stretch>
+                  </pic:blipFill>
+                  <pic:spPr>
+                    <a:xfrm>
+                      <a:off x="0" y="0"/>
+                      <a:ext cx="5943600" cy="967105"/>
+                    </a:xfrm>
+                    <a:prstGeom prst="rect">
+                      <a:avLst/>
+                    </a:prstGeom>
+                  </pic:spPr>
+                </pic:pic>
+              </a:graphicData>
+            </a:graphic>
+          </wp:inline>
+        </w:drawing>
+      </w:r>
+    </w:p>
+    <w:p>
+      <w:pPr>
+        <w:pStyle w:val="Subtitle"/>
+      </w:pPr>
+      <w:r>
+        <w:t>Figure 3.</w:t>
+      </w:r>
+      <w:r>
+        <w:t xml:space="preserve">6 – Une trame de </w:t>
+      </w:r>
+      <w:r>
+        <w:t>commande</w:t>
+      </w:r>
+      <w:r>
+        <w:t xml:space="preserve"> du SVC</w:t>
+      </w:r>
+    </w:p>
+    <w:p>
+      <w:pPr>
+        <w:spacing w:before="0" w:after="200" w:line="276" w:lineRule="auto"/>
+        <w:ind w:left="0"/>
+        <w:jc w:val="left"/>
+        <w:rPr>
+          <w:rFonts w:asciiTheme="majorHAnsi" w:eastAsiaTheme="majorEastAsia" w:hAnsiTheme="majorHAnsi" w:cstheme="majorBidi"/>
+          <w:b/>
+          <w:bCs/>
+          <w:color w:val="4F81BD" w:themeColor="accent1"/>
+          <w:szCs w:val="26"/>
+        </w:rPr>
+      </w:pPr>
+      <w:r>
         <w:br w:type="page"/>
       </w:r>
     </w:p>
@@ -2235,14 +3117,147 @@
       <w:pPr>
         <w:pStyle w:val="Heading2"/>
       </w:pPr>
+      <w:bookmarkStart w:id="11" w:name="_Toc460751938"/>
       <w:r>
         <w:lastRenderedPageBreak/>
-        <w:t>Les contraintes sécurisées</w:t>
-      </w:r>
-      <w:bookmarkEnd w:id="6"/>
+        <w:t>Le détail d’un processus d’initiation de connexion</w:t>
+      </w:r>
+      <w:bookmarkEnd w:id="11"/>
+    </w:p>
+    <w:p>
+      <w:r>
+        <w:t>Une application crée une instance de SVC et demande la connexion. Dans la demande contient l’</w:t>
+      </w:r>
+      <w:r>
+        <w:t>adresse de</w:t>
+      </w:r>
+      <w:r>
+        <w:t xml:space="preserve"> </w:t>
+      </w:r>
+      <w:r>
+        <w:t>l’</w:t>
+      </w:r>
+      <w:r>
+        <w:t>hôte</w:t>
+      </w:r>
+      <w:r>
+        <w:t xml:space="preserve"> à distance, qui sera utilisée par le « daemon » pour décider s’il doit créer un nouveau service (chaque service est en charge de connexion à un hôte unique).</w:t>
+      </w:r>
+    </w:p>
+    <w:p>
+      <w:r>
+        <w:t>À noter qu’il y a une seule instance du « daemon » qui s’exécute dans le background et qui est en charge de toutes instances du service. Pour pouvoir distinguer les demandes de connexion des applications différentes, le STEP_1 doit lui communique une identité de l’application (</w:t>
+      </w:r>
+      <w:proofErr w:type="spellStart"/>
+      <w:r>
+        <w:t>appID</w:t>
+      </w:r>
+      <w:proofErr w:type="spellEnd"/>
+      <w:r>
+        <w:t>).</w:t>
+      </w:r>
+      <w:r>
+        <w:t xml:space="preserve"> Cette identité est liée à l’application et n’est pas au client sur lequel l’application s’exécute.</w:t>
+      </w:r>
+    </w:p>
+    <w:p>
+      <w:r>
+        <w:rPr>
+          <w:noProof/>
+          <w:lang w:eastAsia="fr-FR"/>
+        </w:rPr>
+        <w:drawing>
+          <wp:inline distT="0" distB="0" distL="0" distR="0">
+            <wp:extent cx="6363629" cy="4564566"/>
+            <wp:effectExtent l="0" t="0" r="0" b="7620"/>
+            <wp:docPr id="9" name="Picture 9"/>
+            <wp:cNvGraphicFramePr>
+              <a:graphicFrameLocks xmlns:a="http://schemas.openxmlformats.org/drawingml/2006/main" noChangeAspect="1"/>
+            </wp:cNvGraphicFramePr>
+            <a:graphic xmlns:a="http://schemas.openxmlformats.org/drawingml/2006/main">
+              <a:graphicData uri="http://schemas.openxmlformats.org/drawingml/2006/picture">
+                <pic:pic xmlns:pic="http://schemas.openxmlformats.org/drawingml/2006/picture">
+                  <pic:nvPicPr>
+                    <pic:cNvPr id="0" name="svc init connection.png"/>
+                    <pic:cNvPicPr/>
+                  </pic:nvPicPr>
+                  <pic:blipFill>
+                    <a:blip r:embed="rId17">
+                      <a:extLst>
+                        <a:ext uri="{28A0092B-C50C-407E-A947-70E740481C1C}">
+                          <a14:useLocalDpi xmlns:a14="http://schemas.microsoft.com/office/drawing/2010/main" val="0"/>
+                        </a:ext>
+                      </a:extLst>
+                    </a:blip>
+                    <a:stretch>
+                      <a:fillRect/>
+                    </a:stretch>
+                  </pic:blipFill>
+                  <pic:spPr>
+                    <a:xfrm>
+                      <a:off x="0" y="0"/>
+                      <a:ext cx="6363272" cy="4564310"/>
+                    </a:xfrm>
+                    <a:prstGeom prst="rect">
+                      <a:avLst/>
+                    </a:prstGeom>
+                  </pic:spPr>
+                </pic:pic>
+              </a:graphicData>
+            </a:graphic>
+          </wp:inline>
+        </w:drawing>
+      </w:r>
+    </w:p>
+    <w:p>
+      <w:pPr>
+        <w:pStyle w:val="Subtitle"/>
+      </w:pPr>
+      <w:r>
+        <w:t>Figure 3.7 – Le processus d’initialisation de connexion du SVC</w:t>
+      </w:r>
+    </w:p>
+    <w:p/>
+    <w:p>
+      <w:r>
+        <w:lastRenderedPageBreak/>
+        <w:t>Une nouvelle identité de session sera communiquée (si besoin) dans le STEP_3 pour identifier la session entre deux hôtes et qui servira à la reprise rapide de session.</w:t>
+      </w:r>
+    </w:p>
+    <w:p>
+      <w:r>
+        <w:t xml:space="preserve">Une demande de connexion et ses extrémités seront détruites </w:t>
+      </w:r>
+      <w:r>
+        <w:t>si elle n’est pas réussie</w:t>
+      </w:r>
+      <w:r>
+        <w:t xml:space="preserve"> </w:t>
+      </w:r>
+      <w:r>
+        <w:t>après un certain de temps</w:t>
+      </w:r>
+      <w:r>
+        <w:t>.</w:t>
+      </w:r>
+    </w:p>
+    <w:p>
+      <w:pPr>
+        <w:spacing w:before="0" w:after="200" w:line="276" w:lineRule="auto"/>
+        <w:ind w:left="0"/>
+        <w:jc w:val="left"/>
+      </w:pPr>
+      <w:r>
+        <w:br w:type="page"/>
+      </w:r>
+    </w:p>
+    <w:p>
+      <w:pPr>
+        <w:pStyle w:val="Heading1"/>
+      </w:pPr>
     </w:p>
     <w:sectPr>
-      <w:footerReference w:type="default" r:id="rId14"/>
+      <w:footerReference w:type="default" r:id="rId18"/>
       <w:pgSz w:w="12240" w:h="15840"/>
       <w:pgMar w:top="1440" w:right="1440" w:bottom="1440" w:left="1440" w:header="720" w:footer="720" w:gutter="0"/>
       <w:cols w:space="720"/>
@@ -2346,32 +3361,56 @@
         <w:rPr>
           <w:lang w:val="en-US"/>
         </w:rPr>
-        <w:t xml:space="preserve"> Risterucci, T</w:t>
-      </w:r>
+        <w:t xml:space="preserve"> </w:t>
+      </w:r>
+      <w:proofErr w:type="spellStart"/>
       <w:r>
         <w:rPr>
           <w:lang w:val="en-US"/>
         </w:rPr>
+        <w:t>Risterucci</w:t>
+      </w:r>
+      <w:proofErr w:type="spellEnd"/>
+      <w:r>
+        <w:rPr>
+          <w:lang w:val="en-US"/>
+        </w:rPr>
+        <w:t>, T</w:t>
+      </w:r>
+      <w:r>
+        <w:rPr>
+          <w:lang w:val="en-US"/>
+        </w:rPr>
         <w:t xml:space="preserve">. </w:t>
       </w:r>
+      <w:proofErr w:type="spellStart"/>
       <w:r>
         <w:rPr>
           <w:lang w:val="en-US"/>
         </w:rPr>
-        <w:t>Muntean, L</w:t>
-      </w:r>
+        <w:t>Muntean</w:t>
+      </w:r>
+      <w:proofErr w:type="spellEnd"/>
       <w:r>
         <w:rPr>
           <w:lang w:val="en-US"/>
         </w:rPr>
+        <w:t>, L</w:t>
+      </w:r>
+      <w:r>
+        <w:rPr>
+          <w:lang w:val="en-US"/>
+        </w:rPr>
         <w:t xml:space="preserve">. </w:t>
       </w:r>
+      <w:proofErr w:type="spellStart"/>
       <w:r>
         <w:rPr>
           <w:lang w:val="en-US"/>
         </w:rPr>
         <w:t>Mugwaneza</w:t>
       </w:r>
+      <w:proofErr w:type="spellEnd"/>
       <w:r>
         <w:rPr>
           <w:lang w:val="en-US"/>
@@ -2383,27 +3422,42 @@
           <w:i/>
           <w:lang w:val="en-US"/>
         </w:rPr>
-        <w:t xml:space="preserve"> A new Secure Virtual Connector approach for </w:t>
-      </w:r>
+        <w:t xml:space="preserve"> </w:t>
+      </w:r>
+      <w:proofErr w:type="gramStart"/>
       <w:r>
         <w:rPr>
           <w:i/>
           <w:lang w:val="en-US"/>
         </w:rPr>
-        <w:t xml:space="preserve">communication </w:t>
+        <w:t xml:space="preserve">A new Secure Virtual Connector approach for </w:t>
       </w:r>
       <w:r>
         <w:rPr>
           <w:i/>
           <w:lang w:val="en-US"/>
         </w:rPr>
+        <w:t xml:space="preserve">communication </w:t>
+      </w:r>
+      <w:r>
+        <w:rPr>
+          <w:i/>
+          <w:lang w:val="en-US"/>
+        </w:rPr>
         <w:t>within large distributed systems</w:t>
       </w:r>
       <w:r>
         <w:rPr>
           <w:lang w:val="en-US"/>
         </w:rPr>
-        <w:t>. ERISCS Research Group.</w:t>
+        <w:t>.</w:t>
+      </w:r>
+      <w:proofErr w:type="gramEnd"/>
+      <w:r>
+        <w:rPr>
+          <w:lang w:val="en-US"/>
+        </w:rPr>
+        <w:t xml:space="preserve"> ERISCS Research Group.</w:t>
       </w:r>
     </w:p>
   </w:footnote>
@@ -2425,7 +3479,21 @@
         <w:rPr>
           <w:lang w:val="en-US"/>
         </w:rPr>
-        <w:t xml:space="preserve"> Blake-Wilson, S.; Menezes, A. (1999), "Unknown Key-Share Attacks on the Station-to-Station (STS) Protocol",</w:t>
+        <w:t xml:space="preserve"> Blake-Wilson, S.; </w:t>
+      </w:r>
+      <w:proofErr w:type="spellStart"/>
+      <w:r>
+        <w:rPr>
+          <w:lang w:val="en-US"/>
+        </w:rPr>
+        <w:t>Menezes</w:t>
+      </w:r>
+      <w:proofErr w:type="spellEnd"/>
+      <w:r>
+        <w:rPr>
+          <w:lang w:val="en-US"/>
+        </w:rPr>
+        <w:t>, A. (1999), "Unknown Key-Share Attacks on the Station-to-Station (STS) Protocol",</w:t>
       </w:r>
       <w:r>
         <w:rPr>
@@ -3665,7 +4733,6 @@
     <w:basedOn w:val="Heading1"/>
     <w:next w:val="Normal"/>
     <w:uiPriority w:val="39"/>
-    <w:semiHidden/>
     <w:unhideWhenUsed/>
     <w:qFormat/>
     <w:rsid w:val="008617DD"/>
@@ -4287,7 +5354,6 @@
     <w:basedOn w:val="Heading1"/>
     <w:next w:val="Normal"/>
     <w:uiPriority w:val="39"/>
-    <w:semiHidden/>
     <w:unhideWhenUsed/>
     <w:qFormat/>
     <w:rsid w:val="008617DD"/>
@@ -4776,7 +5842,7 @@
 </file>
 
 <file path=customXml/itemProps1.xml><?xml version="1.0" encoding="utf-8"?>
-<ds:datastoreItem xmlns:ds="http://schemas.openxmlformats.org/officeDocument/2006/customXml" ds:itemID="{9E2F77D4-EF1C-406A-A180-2EA59DB9C286}">
+<ds:datastoreItem xmlns:ds="http://schemas.openxmlformats.org/officeDocument/2006/customXml" ds:itemID="{A3742455-889E-458A-A870-80D737A4F3E0}">
   <ds:schemaRefs>
     <ds:schemaRef ds:uri="http://schemas.openxmlformats.org/officeDocument/2006/bibliography"/>
   </ds:schemaRefs>

</xml_diff>

<commit_message>
- finish for RTM SVC
</commit_message>
<xml_diff>
--- a/wifi/for_RTM_svc_implemetation_doc.docx
+++ b/wifi/for_RTM_svc_implemetation_doc.docx
@@ -173,6 +173,7 @@
         <w:t>Préface</w:t>
       </w:r>
     </w:p>
+    <w:p/>
     <w:p>
       <w:r>
         <w:t>Dans le cadre d’un travail au Groupe de Recherche ERISCS, on dirige un projet pour la RTM concernant un système de communication sécurisée entre les bus et le serveur de surveillance.</w:t>
@@ -189,13 +190,56 @@
         <w:t xml:space="preserve"> </w:t>
       </w:r>
       <w:r>
-        <w:t xml:space="preserve">une conception d’un protocole de communication </w:t>
+        <w:t>la conception</w:t>
+      </w:r>
+      <w:r>
+        <w:t xml:space="preserve"> </w:t>
+      </w:r>
+      <w:r>
+        <w:t xml:space="preserve">d’un protocole de communication </w:t>
       </w:r>
       <w:r>
         <w:t xml:space="preserve">s’appelant </w:t>
       </w:r>
       <w:r>
         <w:t xml:space="preserve">SVC, </w:t>
+      </w:r>
+      <w:r>
+        <w:t>ce que l’on croit, après une petite modification, s’adapte le mieux au besoin de notre collaborateur.</w:t>
+      </w:r>
+    </w:p>
+    <w:p>
+      <w:r>
+        <w:t>Je me permets de remercier Monsieur T. Munt</w:t>
+      </w:r>
+      <w:r>
+        <w:t>e</w:t>
+      </w:r>
+      <w:r>
+        <w:t>an, Monsieur A. Février</w:t>
+      </w:r>
+      <w:r>
+        <w:t>, l’équipe RTM</w:t>
+      </w:r>
+      <w:r>
+        <w:t xml:space="preserve"> et tous mes collègues d’avoir m’aidé dans ce travail.</w:t>
+      </w:r>
+    </w:p>
+    <w:p/>
+    <w:p>
+      <w:pPr>
+        <w:jc w:val="right"/>
+      </w:pPr>
+      <w:r>
+        <w:t>Marseille, le 04/09/2016</w:t>
+      </w:r>
+    </w:p>
+    <w:p>
+      <w:pPr>
+        <w:jc w:val="right"/>
+      </w:pPr>
+      <w:r>
+        <w:t>Xuan Thong DANG</w:t>
       </w:r>
     </w:p>
     <w:p>
@@ -211,7 +255,12 @@
     <w:sdt>
       <w:sdtPr>
         <w:rPr>
-          <w:rFonts w:eastAsiaTheme="minorHAnsi"/>
+          <w:rFonts w:asciiTheme="minorHAnsi" w:eastAsiaTheme="minorHAnsi" w:hAnsiTheme="minorHAnsi" w:cstheme="minorBidi"/>
+          <w:color w:val="auto"/>
+          <w:spacing w:val="0"/>
+          <w:kern w:val="0"/>
+          <w:sz w:val="28"/>
+          <w:szCs w:val="22"/>
         </w:rPr>
         <w:id w:val="1807661023"/>
         <w:docPartObj>
@@ -221,13 +270,8 @@
       </w:sdtPr>
       <w:sdtEndPr>
         <w:rPr>
-          <w:rFonts w:asciiTheme="minorHAnsi" w:hAnsiTheme="minorHAnsi" w:cstheme="minorBidi"/>
           <w:noProof/>
-          <w:color w:val="auto"/>
-          <w:spacing w:val="0"/>
-          <w:kern w:val="0"/>
-          <w:sz w:val="28"/>
-          <w:szCs w:val="22"/>
+          <w:sz w:val="24"/>
         </w:rPr>
       </w:sdtEndPr>
       <w:sdtContent>
@@ -241,8 +285,6 @@
             </w:rPr>
             <w:t>Table de contenu</w:t>
           </w:r>
-          <w:bookmarkStart w:id="0" w:name="_GoBack"/>
-          <w:bookmarkEnd w:id="0"/>
         </w:p>
         <w:p>
           <w:pPr>
@@ -267,7 +309,7 @@
           <w:r>
             <w:fldChar w:fldCharType="separate"/>
           </w:r>
-          <w:hyperlink w:anchor="_Toc460751928" w:history="1">
+          <w:hyperlink w:anchor="_Toc460771733" w:history="1">
             <w:r>
               <w:rPr>
                 <w:rStyle w:val="Hyperlink"/>
@@ -310,7 +352,7 @@
                 <w:noProof/>
                 <w:webHidden/>
               </w:rPr>
-              <w:instrText xml:space="preserve"> PAGEREF _Toc460751928 \h </w:instrText>
+              <w:instrText xml:space="preserve"> PAGEREF _Toc460771733 \h </w:instrText>
             </w:r>
             <w:r>
               <w:rPr>
@@ -355,7 +397,7 @@
               <w:lang w:eastAsia="fr-FR"/>
             </w:rPr>
           </w:pPr>
-          <w:hyperlink w:anchor="_Toc460751929" w:history="1">
+          <w:hyperlink w:anchor="_Toc460771734" w:history="1">
             <w:r>
               <w:rPr>
                 <w:rStyle w:val="Hyperlink"/>
@@ -398,7 +440,7 @@
                 <w:noProof/>
                 <w:webHidden/>
               </w:rPr>
-              <w:instrText xml:space="preserve"> PAGEREF _Toc460751929 \h </w:instrText>
+              <w:instrText xml:space="preserve"> PAGEREF _Toc460771734 \h </w:instrText>
             </w:r>
             <w:r>
               <w:rPr>
@@ -433,7 +475,7 @@
           <w:pPr>
             <w:pStyle w:val="TOC2"/>
             <w:tabs>
-              <w:tab w:val="left" w:pos="880"/>
+              <w:tab w:val="left" w:pos="660"/>
               <w:tab w:val="right" w:leader="dot" w:pos="9350"/>
             </w:tabs>
             <w:rPr>
@@ -443,7 +485,7 @@
               <w:lang w:eastAsia="fr-FR"/>
             </w:rPr>
           </w:pPr>
-          <w:hyperlink w:anchor="_Toc460751930" w:history="1">
+          <w:hyperlink w:anchor="_Toc460771735" w:history="1">
             <w:r>
               <w:rPr>
                 <w:rStyle w:val="Hyperlink"/>
@@ -486,7 +528,7 @@
                 <w:noProof/>
                 <w:webHidden/>
               </w:rPr>
-              <w:instrText xml:space="preserve"> PAGEREF _Toc460751930 \h </w:instrText>
+              <w:instrText xml:space="preserve"> PAGEREF _Toc460771735 \h </w:instrText>
             </w:r>
             <w:r>
               <w:rPr>
@@ -521,7 +563,7 @@
           <w:pPr>
             <w:pStyle w:val="TOC2"/>
             <w:tabs>
-              <w:tab w:val="left" w:pos="880"/>
+              <w:tab w:val="left" w:pos="660"/>
               <w:tab w:val="right" w:leader="dot" w:pos="9350"/>
             </w:tabs>
             <w:rPr>
@@ -531,7 +573,7 @@
               <w:lang w:eastAsia="fr-FR"/>
             </w:rPr>
           </w:pPr>
-          <w:hyperlink w:anchor="_Toc460751931" w:history="1">
+          <w:hyperlink w:anchor="_Toc460771736" w:history="1">
             <w:r>
               <w:rPr>
                 <w:rStyle w:val="Hyperlink"/>
@@ -574,7 +616,7 @@
                 <w:noProof/>
                 <w:webHidden/>
               </w:rPr>
-              <w:instrText xml:space="preserve"> PAGEREF _Toc460751931 \h </w:instrText>
+              <w:instrText xml:space="preserve"> PAGEREF _Toc460771736 \h </w:instrText>
             </w:r>
             <w:r>
               <w:rPr>
@@ -609,7 +651,7 @@
           <w:pPr>
             <w:pStyle w:val="TOC2"/>
             <w:tabs>
-              <w:tab w:val="left" w:pos="880"/>
+              <w:tab w:val="left" w:pos="660"/>
               <w:tab w:val="right" w:leader="dot" w:pos="9350"/>
             </w:tabs>
             <w:rPr>
@@ -619,7 +661,7 @@
               <w:lang w:eastAsia="fr-FR"/>
             </w:rPr>
           </w:pPr>
-          <w:hyperlink w:anchor="_Toc460751932" w:history="1">
+          <w:hyperlink w:anchor="_Toc460771737" w:history="1">
             <w:r>
               <w:rPr>
                 <w:rStyle w:val="Hyperlink"/>
@@ -662,7 +704,7 @@
                 <w:noProof/>
                 <w:webHidden/>
               </w:rPr>
-              <w:instrText xml:space="preserve"> PAGEREF _Toc460751932 \h </w:instrText>
+              <w:instrText xml:space="preserve"> PAGEREF _Toc460771737 \h </w:instrText>
             </w:r>
             <w:r>
               <w:rPr>
@@ -697,7 +739,7 @@
           <w:pPr>
             <w:pStyle w:val="TOC2"/>
             <w:tabs>
-              <w:tab w:val="left" w:pos="880"/>
+              <w:tab w:val="left" w:pos="660"/>
               <w:tab w:val="right" w:leader="dot" w:pos="9350"/>
             </w:tabs>
             <w:rPr>
@@ -707,7 +749,7 @@
               <w:lang w:eastAsia="fr-FR"/>
             </w:rPr>
           </w:pPr>
-          <w:hyperlink w:anchor="_Toc460751933" w:history="1">
+          <w:hyperlink w:anchor="_Toc460771738" w:history="1">
             <w:r>
               <w:rPr>
                 <w:rStyle w:val="Hyperlink"/>
@@ -750,7 +792,7 @@
                 <w:noProof/>
                 <w:webHidden/>
               </w:rPr>
-              <w:instrText xml:space="preserve"> PAGEREF _Toc460751933 \h </w:instrText>
+              <w:instrText xml:space="preserve"> PAGEREF _Toc460771738 \h </w:instrText>
             </w:r>
             <w:r>
               <w:rPr>
@@ -795,7 +837,7 @@
               <w:lang w:eastAsia="fr-FR"/>
             </w:rPr>
           </w:pPr>
-          <w:hyperlink w:anchor="_Toc460751934" w:history="1">
+          <w:hyperlink w:anchor="_Toc460771739" w:history="1">
             <w:r>
               <w:rPr>
                 <w:rStyle w:val="Hyperlink"/>
@@ -838,7 +880,7 @@
                 <w:noProof/>
                 <w:webHidden/>
               </w:rPr>
-              <w:instrText xml:space="preserve"> PAGEREF _Toc460751934 \h </w:instrText>
+              <w:instrText xml:space="preserve"> PAGEREF _Toc460771739 \h </w:instrText>
             </w:r>
             <w:r>
               <w:rPr>
@@ -873,7 +915,7 @@
           <w:pPr>
             <w:pStyle w:val="TOC2"/>
             <w:tabs>
-              <w:tab w:val="left" w:pos="880"/>
+              <w:tab w:val="left" w:pos="660"/>
               <w:tab w:val="right" w:leader="dot" w:pos="9350"/>
             </w:tabs>
             <w:rPr>
@@ -883,7 +925,7 @@
               <w:lang w:eastAsia="fr-FR"/>
             </w:rPr>
           </w:pPr>
-          <w:hyperlink w:anchor="_Toc460751935" w:history="1">
+          <w:hyperlink w:anchor="_Toc460771740" w:history="1">
             <w:r>
               <w:rPr>
                 <w:rStyle w:val="Hyperlink"/>
@@ -926,7 +968,7 @@
                 <w:noProof/>
                 <w:webHidden/>
               </w:rPr>
-              <w:instrText xml:space="preserve"> PAGEREF _Toc460751935 \h </w:instrText>
+              <w:instrText xml:space="preserve"> PAGEREF _Toc460771740 \h </w:instrText>
             </w:r>
             <w:r>
               <w:rPr>
@@ -961,7 +1003,7 @@
           <w:pPr>
             <w:pStyle w:val="TOC2"/>
             <w:tabs>
-              <w:tab w:val="left" w:pos="880"/>
+              <w:tab w:val="left" w:pos="660"/>
               <w:tab w:val="right" w:leader="dot" w:pos="9350"/>
             </w:tabs>
             <w:rPr>
@@ -971,7 +1013,7 @@
               <w:lang w:eastAsia="fr-FR"/>
             </w:rPr>
           </w:pPr>
-          <w:hyperlink w:anchor="_Toc460751936" w:history="1">
+          <w:hyperlink w:anchor="_Toc460771741" w:history="1">
             <w:r>
               <w:rPr>
                 <w:rStyle w:val="Hyperlink"/>
@@ -1014,7 +1056,7 @@
                 <w:noProof/>
                 <w:webHidden/>
               </w:rPr>
-              <w:instrText xml:space="preserve"> PAGEREF _Toc460751936 \h </w:instrText>
+              <w:instrText xml:space="preserve"> PAGEREF _Toc460771741 \h </w:instrText>
             </w:r>
             <w:r>
               <w:rPr>
@@ -1049,7 +1091,7 @@
           <w:pPr>
             <w:pStyle w:val="TOC2"/>
             <w:tabs>
-              <w:tab w:val="left" w:pos="880"/>
+              <w:tab w:val="left" w:pos="660"/>
               <w:tab w:val="right" w:leader="dot" w:pos="9350"/>
             </w:tabs>
             <w:rPr>
@@ -1059,7 +1101,7 @@
               <w:lang w:eastAsia="fr-FR"/>
             </w:rPr>
           </w:pPr>
-          <w:hyperlink w:anchor="_Toc460751937" w:history="1">
+          <w:hyperlink w:anchor="_Toc460771742" w:history="1">
             <w:r>
               <w:rPr>
                 <w:rStyle w:val="Hyperlink"/>
@@ -1102,7 +1144,7 @@
                 <w:noProof/>
                 <w:webHidden/>
               </w:rPr>
-              <w:instrText xml:space="preserve"> PAGEREF _Toc460751937 \h </w:instrText>
+              <w:instrText xml:space="preserve"> PAGEREF _Toc460771742 \h </w:instrText>
             </w:r>
             <w:r>
               <w:rPr>
@@ -1122,7 +1164,7 @@
                 <w:noProof/>
                 <w:webHidden/>
               </w:rPr>
-              <w:t>12</w:t>
+              <w:t>11</w:t>
             </w:r>
             <w:r>
               <w:rPr>
@@ -1137,7 +1179,7 @@
           <w:pPr>
             <w:pStyle w:val="TOC2"/>
             <w:tabs>
-              <w:tab w:val="left" w:pos="880"/>
+              <w:tab w:val="left" w:pos="660"/>
               <w:tab w:val="right" w:leader="dot" w:pos="9350"/>
             </w:tabs>
             <w:rPr>
@@ -1147,7 +1189,7 @@
               <w:lang w:eastAsia="fr-FR"/>
             </w:rPr>
           </w:pPr>
-          <w:hyperlink w:anchor="_Toc460751938" w:history="1">
+          <w:hyperlink w:anchor="_Toc460771743" w:history="1">
             <w:r>
               <w:rPr>
                 <w:rStyle w:val="Hyperlink"/>
@@ -1190,7 +1232,7 @@
                 <w:noProof/>
                 <w:webHidden/>
               </w:rPr>
-              <w:instrText xml:space="preserve"> PAGEREF _Toc460751938 \h </w:instrText>
+              <w:instrText xml:space="preserve"> PAGEREF _Toc460771743 \h </w:instrText>
             </w:r>
             <w:r>
               <w:rPr>
@@ -1210,7 +1252,95 @@
                 <w:noProof/>
                 <w:webHidden/>
               </w:rPr>
-              <w:t>14</w:t>
+              <w:t>13</w:t>
+            </w:r>
+            <w:r>
+              <w:rPr>
+                <w:noProof/>
+                <w:webHidden/>
+              </w:rPr>
+              <w:fldChar w:fldCharType="end"/>
+            </w:r>
+          </w:hyperlink>
+        </w:p>
+        <w:p>
+          <w:pPr>
+            <w:pStyle w:val="TOC1"/>
+            <w:tabs>
+              <w:tab w:val="left" w:pos="660"/>
+              <w:tab w:val="right" w:leader="dot" w:pos="9350"/>
+            </w:tabs>
+            <w:rPr>
+              <w:rFonts w:eastAsiaTheme="minorEastAsia"/>
+              <w:noProof/>
+              <w:sz w:val="22"/>
+              <w:lang w:eastAsia="fr-FR"/>
+            </w:rPr>
+          </w:pPr>
+          <w:hyperlink w:anchor="_Toc460771744" w:history="1">
+            <w:r>
+              <w:rPr>
+                <w:rStyle w:val="Hyperlink"/>
+                <w:noProof/>
+              </w:rPr>
+              <w:t>IV.</w:t>
+            </w:r>
+            <w:r>
+              <w:rPr>
+                <w:rFonts w:eastAsiaTheme="minorEastAsia"/>
+                <w:noProof/>
+                <w:sz w:val="22"/>
+                <w:lang w:eastAsia="fr-FR"/>
+              </w:rPr>
+              <w:tab/>
+            </w:r>
+            <w:r>
+              <w:rPr>
+                <w:rStyle w:val="Hyperlink"/>
+                <w:noProof/>
+              </w:rPr>
+              <w:t>Conclusion</w:t>
+            </w:r>
+            <w:r>
+              <w:rPr>
+                <w:noProof/>
+                <w:webHidden/>
+              </w:rPr>
+              <w:tab/>
+            </w:r>
+            <w:r>
+              <w:rPr>
+                <w:noProof/>
+                <w:webHidden/>
+              </w:rPr>
+              <w:fldChar w:fldCharType="begin"/>
+            </w:r>
+            <w:r>
+              <w:rPr>
+                <w:noProof/>
+                <w:webHidden/>
+              </w:rPr>
+              <w:instrText xml:space="preserve"> PAGEREF _Toc460771744 \h </w:instrText>
+            </w:r>
+            <w:r>
+              <w:rPr>
+                <w:noProof/>
+                <w:webHidden/>
+              </w:rPr>
+            </w:r>
+            <w:r>
+              <w:rPr>
+                <w:noProof/>
+                <w:webHidden/>
+              </w:rPr>
+              <w:fldChar w:fldCharType="separate"/>
+            </w:r>
+            <w:r>
+              <w:rPr>
+                <w:noProof/>
+                <w:webHidden/>
+              </w:rPr>
+              <w:t>15</w:t>
             </w:r>
             <w:r>
               <w:rPr>
@@ -1252,12 +1382,12 @@
       <w:pPr>
         <w:pStyle w:val="Heading1"/>
       </w:pPr>
-      <w:bookmarkStart w:id="1" w:name="_Toc460751928"/>
+      <w:bookmarkStart w:id="0" w:name="_Toc460771733"/>
       <w:r>
         <w:lastRenderedPageBreak/>
         <w:t>Problématique</w:t>
       </w:r>
-      <w:bookmarkEnd w:id="1"/>
+      <w:bookmarkEnd w:id="0"/>
     </w:p>
     <w:p>
       <w:r>
@@ -1386,28 +1516,28 @@
       <w:pPr>
         <w:pStyle w:val="Heading1"/>
       </w:pPr>
-      <w:bookmarkStart w:id="2" w:name="_Toc460751929"/>
+      <w:bookmarkStart w:id="1" w:name="_Toc460771734"/>
       <w:r>
         <w:lastRenderedPageBreak/>
         <w:t>Analyse</w:t>
       </w:r>
+      <w:bookmarkEnd w:id="1"/>
+    </w:p>
+    <w:p>
+      <w:pPr>
+        <w:pStyle w:val="Heading2"/>
+      </w:pPr>
+      <w:bookmarkStart w:id="2" w:name="_Toc460771735"/>
+      <w:r>
+        <w:t xml:space="preserve">La nature </w:t>
+      </w:r>
+      <w:r>
+        <w:t>de la communication</w:t>
+      </w:r>
+      <w:r>
+        <w:t xml:space="preserve"> entre les bus et le serveur</w:t>
+      </w:r>
       <w:bookmarkEnd w:id="2"/>
-    </w:p>
-    <w:p>
-      <w:pPr>
-        <w:pStyle w:val="Heading2"/>
-      </w:pPr>
-      <w:bookmarkStart w:id="3" w:name="_Toc460751930"/>
-      <w:r>
-        <w:t xml:space="preserve">La nature </w:t>
-      </w:r>
-      <w:r>
-        <w:t>de la communication</w:t>
-      </w:r>
-      <w:r>
-        <w:t xml:space="preserve"> entre les bus et le serveur</w:t>
-      </w:r>
-      <w:bookmarkEnd w:id="3"/>
     </w:p>
     <w:p>
       <w:r>
@@ -1698,23 +1828,217 @@
     </w:p>
     <w:p>
       <w:pPr>
+        <w:spacing w:before="0" w:after="200" w:line="276" w:lineRule="auto"/>
+        <w:ind w:left="0"/>
+        <w:jc w:val="left"/>
+        <w:rPr>
+          <w:rFonts w:asciiTheme="majorHAnsi" w:eastAsiaTheme="majorEastAsia" w:hAnsiTheme="majorHAnsi" w:cstheme="majorBidi"/>
+          <w:b/>
+          <w:bCs/>
+          <w:color w:val="4F81BD" w:themeColor="accent1"/>
+          <w:szCs w:val="26"/>
+        </w:rPr>
+      </w:pPr>
+      <w:r>
+        <w:br w:type="page"/>
+      </w:r>
+    </w:p>
+    <w:p>
+      <w:pPr>
         <w:pStyle w:val="Heading2"/>
       </w:pPr>
-      <w:bookmarkStart w:id="4" w:name="_Toc460751931"/>
+      <w:bookmarkStart w:id="3" w:name="_Toc460771736"/>
       <w:r>
         <w:lastRenderedPageBreak/>
         <w:t>Les exigences d’un protocole de communication spécifique</w:t>
       </w:r>
-      <w:bookmarkEnd w:id="4"/>
-    </w:p>
-    <w:p>
-      <w:pPr>
+      <w:bookmarkEnd w:id="3"/>
+    </w:p>
+    <w:p>
+      <w:r>
+        <w:t xml:space="preserve">Suite aux natures </w:t>
+      </w:r>
+      <w:r>
+        <w:t>de la communication citées</w:t>
+      </w:r>
+      <w:r>
+        <w:t xml:space="preserve"> au-dessus, </w:t>
+      </w:r>
+      <w:r>
+        <w:t>un protocole qui s’adapte à notre besoin doit posséder des</w:t>
+      </w:r>
+      <w:r>
+        <w:t> </w:t>
+      </w:r>
+      <w:r>
+        <w:t>propriétés/technologies suivantes</w:t>
+      </w:r>
+      <w:r>
+        <w:t>:</w:t>
+      </w:r>
+    </w:p>
+    <w:p>
+      <w:pPr>
+        <w:pStyle w:val="ListParagraph"/>
+        <w:numPr>
+          <w:ilvl w:val="0"/>
+          <w:numId w:val="11"/>
+        </w:numPr>
+        <w:contextualSpacing w:val="0"/>
+      </w:pPr>
+      <w:r>
+        <w:t xml:space="preserve">UDP : une communication avec un basculement rapide de connexion ne devrait pas utiliser un protocole de transport en mode connecté comme TCP, ce qui augmentera la latence de connexion à cause de sa négociation </w:t>
+      </w:r>
+      <w:r>
+        <w:t>et des contrôles inutiles. Pour le moment, UDP restera dans notre choix, mais un protocole « hybride » a été considéré comme remplaçant, avec des contrôles simples pour la garantie de livraison de données</w:t>
+      </w:r>
+      <w:r>
+        <w:t>.</w:t>
+      </w:r>
+    </w:p>
+    <w:p>
+      <w:pPr>
+        <w:pStyle w:val="ListParagraph"/>
+        <w:numPr>
+          <w:ilvl w:val="0"/>
+          <w:numId w:val="11"/>
+        </w:numPr>
+        <w:spacing w:before="0" w:after="200" w:line="276" w:lineRule="auto"/>
+        <w:contextualSpacing w:val="0"/>
+      </w:pPr>
+      <w:r>
+        <w:t>R</w:t>
+      </w:r>
+      <w:r>
+        <w:t xml:space="preserve">eprise de connexion rapide : </w:t>
+      </w:r>
+      <w:r>
+        <w:t xml:space="preserve">dans le même but de baisser le temps de conn-exion/reconnexion, on utilisera une couple </w:t>
+      </w:r>
+      <w:r>
+        <w:rPr>
+          <w:b/>
+        </w:rPr>
+        <w:t xml:space="preserve">sessionID || endPointID </w:t>
+      </w:r>
+      <w:r>
+        <w:t>pour distinguer toutes les connexions vers/depuis des hôtes</w:t>
+      </w:r>
+      <w:r>
+        <w:t xml:space="preserve">. </w:t>
+      </w:r>
+      <w:r>
+        <w:t xml:space="preserve">Une identité de session (sessionID) nous permet d’identifier l’hôte, quand une identité d’extrémité détermine le bout de communication (une instance de l’application). À tout moment, cette couple d’information nous permet de savoir à quelle application </w:t>
+      </w:r>
+      <w:r>
+        <w:t>appartient un paquet.</w:t>
+      </w:r>
+    </w:p>
+    <w:p>
+      <w:pPr>
+        <w:pStyle w:val="ListParagraph"/>
+        <w:numPr>
+          <w:ilvl w:val="0"/>
+          <w:numId w:val="11"/>
+        </w:numPr>
+        <w:spacing w:before="0" w:after="200" w:line="276" w:lineRule="auto"/>
+        <w:contextualSpacing w:val="0"/>
+      </w:pPr>
+      <w:r>
+        <w:t>Station-to-station </w:t>
+      </w:r>
+      <w:r>
+        <w:t>(STS)</w:t>
+      </w:r>
+      <w:r>
+        <w:t xml:space="preserve">: pour bien protéger les identités des clients et les données des services, le protocole sécurisé doit supporter la </w:t>
+      </w:r>
+      <w:r>
+        <w:rPr>
+          <w:b/>
+        </w:rPr>
+        <w:t>confidentialité persistante parfaite</w:t>
+      </w:r>
+      <w:r>
+        <w:t xml:space="preserve"> (« perfect </w:t>
+      </w:r>
+      <w:r>
+        <w:t>forward secrecy</w:t>
+      </w:r>
+      <w:r>
+        <w:t> » en anglais). Comme ça,</w:t>
+      </w:r>
+      <w:r>
+        <w:t xml:space="preserve"> il </w:t>
+      </w:r>
+      <w:r>
+        <w:t>garantit que la découverte par un adversaire de la clé privée d'un correspondant (secret à long terme) ne compromet pas la confidentialité des communications passées.</w:t>
+      </w:r>
+    </w:p>
+    <w:p>
+      <w:pPr>
+        <w:pStyle w:val="ListParagraph"/>
+        <w:numPr>
+          <w:ilvl w:val="0"/>
+          <w:numId w:val="11"/>
+        </w:numPr>
+        <w:spacing w:before="0" w:after="200" w:line="276" w:lineRule="auto"/>
+        <w:contextualSpacing w:val="0"/>
+      </w:pPr>
+      <w:r>
+        <w:t>Courbe elliptique : la courbe elliptique sera utilisée en complément avec STS pour réduire la taille des clés en gardant le même niveau de sécurité, économiser la bande passante.</w:t>
+      </w:r>
+    </w:p>
+    <w:p>
+      <w:pPr>
+        <w:pStyle w:val="ListParagraph"/>
+        <w:numPr>
+          <w:ilvl w:val="0"/>
+          <w:numId w:val="11"/>
+        </w:numPr>
+        <w:spacing w:before="0" w:after="200" w:line="276" w:lineRule="auto"/>
+        <w:contextualSpacing w:val="0"/>
+      </w:pPr>
+      <w:r>
+        <w:t xml:space="preserve">Indépendance de l’environnement : </w:t>
+      </w:r>
+      <w:r>
+        <w:t>le protocole est tenté à utiliser sur plusieurs plateformes et appareils, il faudrait donc de ne pas dépendre aux versions du système d’exploitation et des bibliothèques externes, mais à fournir son propre implémentations des algorithmes et services.</w:t>
+      </w:r>
+    </w:p>
+    <w:p>
+      <w:pPr>
+        <w:pStyle w:val="ListParagraph"/>
+        <w:spacing w:before="0" w:after="200" w:line="276" w:lineRule="auto"/>
+        <w:ind w:left="1080"/>
+        <w:contextualSpacing w:val="0"/>
+      </w:pPr>
+    </w:p>
+    <w:p>
+      <w:pPr>
+        <w:spacing w:before="0" w:after="200" w:line="276" w:lineRule="auto"/>
+        <w:ind w:left="0"/>
+      </w:pPr>
+    </w:p>
+    <w:p>
+      <w:pPr>
+        <w:spacing w:before="0" w:after="200" w:line="276" w:lineRule="auto"/>
+      </w:pPr>
+    </w:p>
+    <w:p>
+      <w:pPr>
+        <w:spacing w:before="0" w:after="200" w:line="276" w:lineRule="auto"/>
+        <w:ind w:left="0"/>
+        <w:jc w:val="left"/>
         <w:rPr>
           <w:rFonts w:asciiTheme="majorHAnsi" w:eastAsiaTheme="majorEastAsia" w:hAnsiTheme="majorHAnsi" w:cstheme="majorBidi"/>
+          <w:b/>
+          <w:bCs/>
           <w:color w:val="4F81BD" w:themeColor="accent1"/>
           <w:szCs w:val="26"/>
         </w:rPr>
       </w:pPr>
+      <w:bookmarkStart w:id="4" w:name="_Toc460771737"/>
       <w:r>
         <w:br w:type="page"/>
       </w:r>
@@ -1723,12 +2047,11 @@
       <w:pPr>
         <w:pStyle w:val="Heading2"/>
       </w:pPr>
-      <w:bookmarkStart w:id="5" w:name="_Toc460751932"/>
       <w:r>
         <w:lastRenderedPageBreak/>
         <w:t>Les solutions existants et la motivation d’un nouveau protocole</w:t>
       </w:r>
-      <w:bookmarkEnd w:id="5"/>
+      <w:bookmarkEnd w:id="4"/>
     </w:p>
     <w:p>
       <w:r>
@@ -1795,13 +2118,8 @@
         <w:t>D’ailleurs, c</w:t>
       </w:r>
       <w:r>
-        <w:t xml:space="preserve">omme indiqué dans la recherche de G. </w:t>
-      </w:r>
-      <w:proofErr w:type="spellStart"/>
-      <w:r>
-        <w:t>Risterucci</w:t>
-      </w:r>
-      <w:proofErr w:type="spellEnd"/>
+        <w:t>omme indiqué dans la recherche de G. Risterucci</w:t>
+      </w:r>
       <w:r>
         <w:t xml:space="preserve"> et al. </w:t>
       </w:r>
@@ -1893,12 +2211,12 @@
       <w:pPr>
         <w:pStyle w:val="Heading2"/>
       </w:pPr>
-      <w:bookmarkStart w:id="6" w:name="_Toc460751933"/>
+      <w:bookmarkStart w:id="5" w:name="_Toc460771738"/>
       <w:r>
         <w:lastRenderedPageBreak/>
         <w:t>Les désavantages de la version original du SVC</w:t>
       </w:r>
-      <w:bookmarkEnd w:id="6"/>
+      <w:bookmarkEnd w:id="5"/>
     </w:p>
     <w:p>
       <w:r>
@@ -2047,12 +2365,12 @@
       <w:pPr>
         <w:pStyle w:val="Heading1"/>
       </w:pPr>
-      <w:bookmarkStart w:id="7" w:name="_Toc460751934"/>
+      <w:bookmarkStart w:id="6" w:name="_Toc460771739"/>
       <w:r>
         <w:lastRenderedPageBreak/>
         <w:t>Solution</w:t>
       </w:r>
-      <w:bookmarkEnd w:id="7"/>
+      <w:bookmarkEnd w:id="6"/>
     </w:p>
     <w:p>
       <w:pPr>
@@ -2062,11 +2380,11 @@
           <w:numId w:val="13"/>
         </w:numPr>
       </w:pPr>
-      <w:bookmarkStart w:id="8" w:name="_Toc460751935"/>
+      <w:bookmarkStart w:id="7" w:name="_Toc460771740"/>
       <w:r>
         <w:t>La version modifiée du SVC</w:t>
       </w:r>
-      <w:bookmarkEnd w:id="8"/>
+      <w:bookmarkEnd w:id="7"/>
     </w:p>
     <w:p>
       <w:r>
@@ -2140,23 +2458,7 @@
         <w:t xml:space="preserve"> </w:t>
       </w:r>
       <w:r>
-        <w:t>« </w:t>
-      </w:r>
-      <w:proofErr w:type="spellStart"/>
-      <w:r>
-        <w:t>unknown</w:t>
-      </w:r>
-      <w:proofErr w:type="spellEnd"/>
-      <w:r>
-        <w:t xml:space="preserve"> </w:t>
-      </w:r>
-      <w:proofErr w:type="spellStart"/>
-      <w:r>
-        <w:t>key-share</w:t>
-      </w:r>
-      <w:proofErr w:type="spellEnd"/>
-      <w:r>
-        <w:t> »</w:t>
+        <w:t>« unknown key-share »</w:t>
       </w:r>
       <w:r>
         <w:rPr>
@@ -2230,7 +2532,6 @@
     </w:p>
     <w:p>
       <w:r>
-        <w:lastRenderedPageBreak/>
         <w:t>À comparer avec la version originale, la nouvelle montre des avantages </w:t>
       </w:r>
       <w:r>
@@ -2284,8 +2585,9 @@
           <w:numId w:val="10"/>
         </w:numPr>
       </w:pPr>
-      <w:bookmarkStart w:id="9" w:name="_Toc460751936"/>
-      <w:r>
+      <w:bookmarkStart w:id="8" w:name="_Toc460771741"/>
+      <w:r>
+        <w:lastRenderedPageBreak/>
         <w:t>L’</w:t>
       </w:r>
       <w:r>
@@ -2300,7 +2602,7 @@
       <w:r>
         <w:t>applications</w:t>
       </w:r>
-      <w:bookmarkEnd w:id="9"/>
+      <w:bookmarkEnd w:id="8"/>
     </w:p>
     <w:p>
       <w:r>
@@ -2439,38 +2741,29 @@
         <w:t>. Toutes les applications restent intouchées.</w:t>
       </w:r>
     </w:p>
-    <w:p/>
     <w:p>
       <w:pPr>
         <w:spacing w:before="0" w:after="200" w:line="276" w:lineRule="auto"/>
-        <w:ind w:left="0"/>
+        <w:ind w:left="0" w:firstLine="720"/>
         <w:jc w:val="left"/>
       </w:pPr>
       <w:r>
-        <w:br w:type="page"/>
+        <w:t>Dans</w:t>
+      </w:r>
+      <w:r>
+        <w:t xml:space="preserve"> le diagramme ci-dessous se </w:t>
+      </w:r>
+      <w:r>
+        <w:t>trouver</w:t>
+      </w:r>
+      <w:r>
+        <w:t>a l’architecture de la solution :</w:t>
       </w:r>
     </w:p>
     <w:p>
       <w:pPr>
         <w:spacing w:before="0" w:after="200" w:line="276" w:lineRule="auto"/>
-      </w:pPr>
-      <w:r>
-        <w:lastRenderedPageBreak/>
-        <w:t>Dans</w:t>
-      </w:r>
-      <w:r>
-        <w:t xml:space="preserve"> le diagramme ci-dessous se </w:t>
-      </w:r>
-      <w:r>
-        <w:t>trouver</w:t>
-      </w:r>
-      <w:r>
-        <w:t>a l’architecture de la solution :</w:t>
-      </w:r>
-    </w:p>
-    <w:p>
-      <w:pPr>
-        <w:spacing w:before="0" w:after="200" w:line="276" w:lineRule="auto"/>
+        <w:jc w:val="center"/>
       </w:pPr>
       <w:r>
         <w:rPr>
@@ -2479,8 +2772,8 @@
         </w:rPr>
         <w:drawing>
           <wp:inline distT="0" distB="0" distL="0" distR="0" wp14:anchorId="530125B4" wp14:editId="6E104534">
-            <wp:extent cx="6200078" cy="3816757"/>
-            <wp:effectExtent l="0" t="0" r="0" b="0"/>
+            <wp:extent cx="5061398" cy="3115787"/>
+            <wp:effectExtent l="0" t="0" r="6350" b="8890"/>
             <wp:docPr id="5" name="Picture 5"/>
             <wp:cNvGraphicFramePr>
               <a:graphicFrameLocks xmlns:a="http://schemas.openxmlformats.org/drawingml/2006/main" noChangeAspect="1"/>
@@ -2507,7 +2800,7 @@
                   <pic:spPr>
                     <a:xfrm>
                       <a:off x="0" y="0"/>
-                      <a:ext cx="6198131" cy="3815559"/>
+                      <a:ext cx="5073980" cy="3123532"/>
                     </a:xfrm>
                     <a:prstGeom prst="rect">
                       <a:avLst/>
@@ -2533,14 +2826,6 @@
       <w:r>
         <w:t xml:space="preserve"> du SVC</w:t>
       </w:r>
-    </w:p>
-    <w:p>
-      <w:pPr>
-        <w:rPr>
-          <w:color w:val="4F81BD" w:themeColor="accent1"/>
-          <w:szCs w:val="26"/>
-        </w:rPr>
-      </w:pPr>
       <w:r>
         <w:br w:type="page"/>
       </w:r>
@@ -2549,12 +2834,12 @@
       <w:pPr>
         <w:pStyle w:val="Heading2"/>
       </w:pPr>
-      <w:bookmarkStart w:id="10" w:name="_Toc460751937"/>
+      <w:bookmarkStart w:id="9" w:name="_Toc460771742"/>
       <w:r>
         <w:lastRenderedPageBreak/>
         <w:t>La structure des trames SVC</w:t>
       </w:r>
-      <w:bookmarkEnd w:id="10"/>
+      <w:bookmarkEnd w:id="9"/>
     </w:p>
     <w:p>
       <w:r>
@@ -2863,6 +3148,16 @@
       </w:r>
     </w:p>
     <w:p/>
+    <w:p>
+      <w:pPr>
+        <w:spacing w:before="0" w:after="200" w:line="276" w:lineRule="auto"/>
+        <w:ind w:left="0"/>
+        <w:jc w:val="left"/>
+      </w:pPr>
+      <w:r>
+        <w:br w:type="page"/>
+      </w:r>
+    </w:p>
     <w:p>
       <w:r>
         <w:lastRenderedPageBreak/>
@@ -3117,12 +3412,12 @@
       <w:pPr>
         <w:pStyle w:val="Heading2"/>
       </w:pPr>
-      <w:bookmarkStart w:id="11" w:name="_Toc460751938"/>
+      <w:bookmarkStart w:id="10" w:name="_Toc460771743"/>
       <w:r>
         <w:lastRenderedPageBreak/>
         <w:t>Le détail d’un processus d’initiation de connexion</w:t>
       </w:r>
-      <w:bookmarkEnd w:id="11"/>
+      <w:bookmarkEnd w:id="10"/>
     </w:p>
     <w:p>
       <w:r>
@@ -3146,15 +3441,7 @@
     </w:p>
     <w:p>
       <w:r>
-        <w:t>À noter qu’il y a une seule instance du « daemon » qui s’exécute dans le background et qui est en charge de toutes instances du service. Pour pouvoir distinguer les demandes de connexion des applications différentes, le STEP_1 doit lui communique une identité de l’application (</w:t>
-      </w:r>
-      <w:proofErr w:type="spellStart"/>
-      <w:r>
-        <w:t>appID</w:t>
-      </w:r>
-      <w:proofErr w:type="spellEnd"/>
-      <w:r>
-        <w:t>).</w:t>
+        <w:t>À noter qu’il y a une seule instance du « daemon » qui s’exécute dans le background et qui est en charge de toutes instances du service. Pour pouvoir distinguer les demandes de connexion des applications différentes, le STEP_1 doit lui communique une identité de l’application (appID).</w:t>
       </w:r>
       <w:r>
         <w:t xml:space="preserve"> Cette identité est liée à l’application et n’est pas au client sur lequel l’application s’exécute.</w:t>
@@ -3196,7 +3483,7 @@
                   <pic:spPr>
                     <a:xfrm>
                       <a:off x="0" y="0"/>
-                      <a:ext cx="6363272" cy="4564310"/>
+                      <a:ext cx="6363629" cy="4564566"/>
                     </a:xfrm>
                     <a:prstGeom prst="rect">
                       <a:avLst/>
@@ -3219,29 +3506,6 @@
     </w:p>
     <w:p/>
     <w:p>
-      <w:r>
-        <w:lastRenderedPageBreak/>
-        <w:t>Une nouvelle identité de session sera communiquée (si besoin) dans le STEP_3 pour identifier la session entre deux hôtes et qui servira à la reprise rapide de session.</w:t>
-      </w:r>
-    </w:p>
-    <w:p>
-      <w:r>
-        <w:t xml:space="preserve">Une demande de connexion et ses extrémités seront détruites </w:t>
-      </w:r>
-      <w:r>
-        <w:t>si elle n’est pas réussie</w:t>
-      </w:r>
-      <w:r>
-        <w:t xml:space="preserve"> </w:t>
-      </w:r>
-      <w:r>
-        <w:t>après un certain de temps</w:t>
-      </w:r>
-      <w:r>
-        <w:t>.</w:t>
-      </w:r>
-    </w:p>
-    <w:p>
       <w:pPr>
         <w:spacing w:before="0" w:after="200" w:line="276" w:lineRule="auto"/>
         <w:ind w:left="0"/>
@@ -3252,9 +3516,75 @@
       </w:r>
     </w:p>
     <w:p>
+      <w:r>
+        <w:lastRenderedPageBreak/>
+        <w:t xml:space="preserve">Une nouvelle identité de session </w:t>
+      </w:r>
+      <w:r>
+        <w:t>est</w:t>
+      </w:r>
+      <w:r>
+        <w:t xml:space="preserve"> communiquée (si besoin) dans le STEP_3 pour identifier la session entre deux hôtes et qui servira à la reprise rapide de session.</w:t>
+      </w:r>
+    </w:p>
+    <w:p>
+      <w:r>
+        <w:t xml:space="preserve">Une demande de connexion et ses extrémités seront détruites </w:t>
+      </w:r>
+      <w:r>
+        <w:t>si elle n’est pas réussie</w:t>
+      </w:r>
+      <w:r>
+        <w:t xml:space="preserve"> </w:t>
+      </w:r>
+      <w:r>
+        <w:t>après un certain de temps.</w:t>
+      </w:r>
+    </w:p>
+    <w:p>
+      <w:pPr>
+        <w:spacing w:before="0" w:after="200" w:line="276" w:lineRule="auto"/>
+        <w:ind w:left="0"/>
+        <w:jc w:val="left"/>
+      </w:pPr>
+      <w:r>
+        <w:br w:type="page"/>
+      </w:r>
+    </w:p>
+    <w:p>
       <w:pPr>
         <w:pStyle w:val="Heading1"/>
       </w:pPr>
+      <w:bookmarkStart w:id="11" w:name="_Toc460771744"/>
+      <w:r>
+        <w:lastRenderedPageBreak/>
+        <w:t>Conclusion</w:t>
+      </w:r>
+      <w:bookmarkEnd w:id="11"/>
+    </w:p>
+    <w:p>
+      <w:r>
+        <w:t>La phase</w:t>
+      </w:r>
+      <w:r>
+        <w:t xml:space="preserve"> de conception de cette solution </w:t>
+      </w:r>
+      <w:r>
+        <w:t>a quasiment fini. Pendant la phase</w:t>
+      </w:r>
+      <w:r>
+        <w:t xml:space="preserve"> d’implémentation, des petites modifications peuvent être introduites, mais toujours en respectant les principes déterminés.</w:t>
+      </w:r>
+    </w:p>
+    <w:p>
+      <w:r>
+        <w:t>Une partie de l’implémentation est déjà en cours d’être réalisée. Dès une version complète est disponible, on va tester et comparer sa performance avec les protocoles existant pour pouvoir l’améliorer. Une conception du HTP (Hibrid Transmission Protocol) et son implémentation est aussi un de nos travaux au futur proche</w:t>
+      </w:r>
+      <w:bookmarkStart w:id="12" w:name="_GoBack"/>
+      <w:bookmarkEnd w:id="12"/>
+      <w:r>
+        <w:t xml:space="preserve"> pour supporter le SVC.</w:t>
+      </w:r>
     </w:p>
     <w:sectPr>
       <w:footerReference w:type="default" r:id="rId18"/>
@@ -3361,21 +3691,19 @@
         <w:rPr>
           <w:lang w:val="en-US"/>
         </w:rPr>
-        <w:t xml:space="preserve"> </w:t>
-      </w:r>
-      <w:proofErr w:type="spellStart"/>
+        <w:t xml:space="preserve"> Risterucci, T</w:t>
+      </w:r>
       <w:r>
         <w:rPr>
           <w:lang w:val="en-US"/>
         </w:rPr>
-        <w:t>Risterucci</w:t>
-      </w:r>
-      <w:proofErr w:type="spellEnd"/>
+        <w:t xml:space="preserve">. </w:t>
+      </w:r>
       <w:r>
         <w:rPr>
           <w:lang w:val="en-US"/>
         </w:rPr>
-        <w:t>, T</w:t>
+        <w:t>Muntean, L</w:t>
       </w:r>
       <w:r>
         <w:rPr>
@@ -3383,34 +3711,12 @@
         </w:rPr>
         <w:t xml:space="preserve">. </w:t>
       </w:r>
-      <w:proofErr w:type="spellStart"/>
       <w:r>
         <w:rPr>
           <w:lang w:val="en-US"/>
         </w:rPr>
-        <w:t>Muntean</w:t>
-      </w:r>
-      <w:proofErr w:type="spellEnd"/>
-      <w:r>
-        <w:rPr>
-          <w:lang w:val="en-US"/>
-        </w:rPr>
-        <w:t>, L</w:t>
-      </w:r>
-      <w:r>
-        <w:rPr>
-          <w:lang w:val="en-US"/>
-        </w:rPr>
-        <w:t xml:space="preserve">. </w:t>
-      </w:r>
-      <w:proofErr w:type="spellStart"/>
-      <w:r>
-        <w:rPr>
-          <w:lang w:val="en-US"/>
-        </w:rPr>
         <w:t>Mugwaneza</w:t>
       </w:r>
-      <w:proofErr w:type="spellEnd"/>
       <w:r>
         <w:rPr>
           <w:lang w:val="en-US"/>
@@ -3422,42 +3728,27 @@
           <w:i/>
           <w:lang w:val="en-US"/>
         </w:rPr>
-        <w:t xml:space="preserve"> </w:t>
-      </w:r>
-      <w:proofErr w:type="gramStart"/>
+        <w:t xml:space="preserve"> A new Secure Virtual Connector approach for </w:t>
+      </w:r>
       <w:r>
         <w:rPr>
           <w:i/>
           <w:lang w:val="en-US"/>
         </w:rPr>
-        <w:t xml:space="preserve">A new Secure Virtual Connector approach for </w:t>
+        <w:t xml:space="preserve">communication </w:t>
       </w:r>
       <w:r>
         <w:rPr>
           <w:i/>
           <w:lang w:val="en-US"/>
         </w:rPr>
-        <w:t xml:space="preserve">communication </w:t>
-      </w:r>
-      <w:r>
-        <w:rPr>
-          <w:i/>
+        <w:t>within large distributed systems</w:t>
+      </w:r>
+      <w:r>
+        <w:rPr>
           <w:lang w:val="en-US"/>
         </w:rPr>
-        <w:t>within large distributed systems</w:t>
-      </w:r>
-      <w:r>
-        <w:rPr>
-          <w:lang w:val="en-US"/>
-        </w:rPr>
-        <w:t>.</w:t>
-      </w:r>
-      <w:proofErr w:type="gramEnd"/>
-      <w:r>
-        <w:rPr>
-          <w:lang w:val="en-US"/>
-        </w:rPr>
-        <w:t xml:space="preserve"> ERISCS Research Group.</w:t>
+        <w:t>. ERISCS Research Group.</w:t>
       </w:r>
     </w:p>
   </w:footnote>
@@ -3479,21 +3770,7 @@
         <w:rPr>
           <w:lang w:val="en-US"/>
         </w:rPr>
-        <w:t xml:space="preserve"> Blake-Wilson, S.; </w:t>
-      </w:r>
-      <w:proofErr w:type="spellStart"/>
-      <w:r>
-        <w:rPr>
-          <w:lang w:val="en-US"/>
-        </w:rPr>
-        <w:t>Menezes</w:t>
-      </w:r>
-      <w:proofErr w:type="spellEnd"/>
-      <w:r>
-        <w:rPr>
-          <w:lang w:val="en-US"/>
-        </w:rPr>
-        <w:t>, A. (1999), "Unknown Key-Share Attacks on the Station-to-Station (STS) Protocol",</w:t>
+        <w:t xml:space="preserve"> Blake-Wilson, S.; Menezes, A. (1999), "Unknown Key-Share Attacks on the Station-to-Station (STS) Protocol",</w:t>
       </w:r>
       <w:r>
         <w:rPr>
@@ -4469,14 +4746,14 @@
   <w:style w:type="paragraph" w:default="1" w:styleId="Normal">
     <w:name w:val="Normal"/>
     <w:qFormat/>
-    <w:rsid w:val="00A776B4"/>
+    <w:rsid w:val="00E162E3"/>
     <w:pPr>
       <w:spacing w:before="240" w:after="120" w:line="240" w:lineRule="auto"/>
       <w:ind w:left="720"/>
       <w:jc w:val="both"/>
     </w:pPr>
     <w:rPr>
-      <w:sz w:val="28"/>
+      <w:sz w:val="24"/>
       <w:lang w:val="fr-FR"/>
     </w:rPr>
   </w:style>
@@ -4897,7 +5174,6 @@
       <w:iCs/>
       <w:color w:val="808080" w:themeColor="background1" w:themeShade="80"/>
       <w:spacing w:val="15"/>
-      <w:sz w:val="24"/>
       <w:szCs w:val="24"/>
     </w:rPr>
   </w:style>
@@ -5090,14 +5366,14 @@
   <w:style w:type="paragraph" w:default="1" w:styleId="Normal">
     <w:name w:val="Normal"/>
     <w:qFormat/>
-    <w:rsid w:val="00A776B4"/>
+    <w:rsid w:val="00E162E3"/>
     <w:pPr>
       <w:spacing w:before="240" w:after="120" w:line="240" w:lineRule="auto"/>
       <w:ind w:left="720"/>
       <w:jc w:val="both"/>
     </w:pPr>
     <w:rPr>
-      <w:sz w:val="28"/>
+      <w:sz w:val="24"/>
       <w:lang w:val="fr-FR"/>
     </w:rPr>
   </w:style>
@@ -5518,7 +5794,6 @@
       <w:iCs/>
       <w:color w:val="808080" w:themeColor="background1" w:themeShade="80"/>
       <w:spacing w:val="15"/>
-      <w:sz w:val="24"/>
       <w:szCs w:val="24"/>
     </w:rPr>
   </w:style>
@@ -5842,7 +6117,7 @@
 </file>
 
 <file path=customXml/itemProps1.xml><?xml version="1.0" encoding="utf-8"?>
-<ds:datastoreItem xmlns:ds="http://schemas.openxmlformats.org/officeDocument/2006/customXml" ds:itemID="{A3742455-889E-458A-A870-80D737A4F3E0}">
+<ds:datastoreItem xmlns:ds="http://schemas.openxmlformats.org/officeDocument/2006/customXml" ds:itemID="{9E6E66FA-7474-40FD-8051-0B9E160E194C}">
   <ds:schemaRefs>
     <ds:schemaRef ds:uri="http://schemas.openxmlformats.org/officeDocument/2006/bibliography"/>
   </ds:schemaRefs>

</xml_diff>